<commit_message>
added remove user testing results
</commit_message>
<xml_diff>
--- a/Test plan - savings app.docx
+++ b/Test plan - savings app.docx
@@ -1818,11 +1818,7 @@
             </w:pPr>
             <w:r>
               <w:rPr/>
-              <w:t xml:space="preserve">View the balance with an incorrect data type – </w:t>
-            </w:r>
-            <w:r>
-              <w:rPr/>
-              <w:t>one-digit string</w:t>
+              <w:t>View the balance with an incorrect data type – one-digit string</w:t>
             </w:r>
           </w:p>
           <w:p>
@@ -1944,7 +1940,7 @@
                     <wp:posOffset>23495</wp:posOffset>
                   </wp:positionH>
                   <wp:positionV relativeFrom="paragraph">
-                    <wp:posOffset>123190</wp:posOffset>
+                    <wp:posOffset>127000</wp:posOffset>
                   </wp:positionV>
                   <wp:extent cx="1891665" cy="344170"/>
                   <wp:effectExtent l="0" t="0" r="0" b="0"/>
@@ -2010,11 +2006,7 @@
             </w:pPr>
             <w:r>
               <w:rPr/>
-              <w:t xml:space="preserve">This test doesn’t work </w:t>
-            </w:r>
-            <w:r>
-              <w:rPr/>
-              <w:t>as the string data type is accepted. Need to add data type validation</w:t>
+              <w:t>This test doesn’t work as the string data type is accepted. Need to add data type validation</w:t>
             </w:r>
           </w:p>
         </w:tc>
@@ -2075,15 +2067,7 @@
             </w:pPr>
             <w:r>
               <w:rPr/>
-              <w:t xml:space="preserve">Add new user with id that already exists </w:t>
-            </w:r>
-            <w:r>
-              <w:rPr/>
-              <w:t>and correct data type - integer</w:t>
-            </w:r>
-            <w:r>
-              <w:rPr/>
-              <w:t xml:space="preserve"> add_new_user(user_id, conn)</w:t>
+              <w:t>Add new user with id that already exists and correct data type - integer add_new_user(user_id, conn)</w:t>
             </w:r>
           </w:p>
         </w:tc>
@@ -2364,15 +2348,7 @@
             </w:pPr>
             <w:r>
               <w:rPr/>
-              <w:t>add_new_user(1</w:t>
-            </w:r>
-            <w:r>
-              <w:rPr/>
-              <w:t>1</w:t>
-            </w:r>
-            <w:r>
-              <w:rPr/>
-              <w:t>, db_conn)</w:t>
+              <w:t>add_new_user(11, db_conn)</w:t>
             </w:r>
           </w:p>
         </w:tc>
@@ -2401,15 +2377,7 @@
             </w:pPr>
             <w:r>
               <w:rPr/>
-              <w:t xml:space="preserve">1) </w:t>
-            </w:r>
-            <w:r>
-              <w:rPr/>
-              <w:t>“</w:t>
-            </w:r>
-            <w:r>
-              <w:rPr/>
-              <w:t>User 11 record added”</w:t>
+              <w:t>1) “User 11 record added”</w:t>
             </w:r>
           </w:p>
           <w:p>
@@ -2652,11 +2620,7 @@
             </w:pPr>
             <w:r>
               <w:rPr/>
-              <w:t xml:space="preserve">1) </w:t>
-            </w:r>
-            <w:r>
-              <w:rPr/>
-              <w:t>“Invalid user_id data type”</w:t>
+              <w:t>1) “Invalid user_id data type”</w:t>
             </w:r>
           </w:p>
           <w:p>
@@ -2909,11 +2873,7 @@
             </w:pPr>
             <w:r>
               <w:rPr/>
-              <w:t xml:space="preserve">1) </w:t>
-            </w:r>
-            <w:r>
-              <w:rPr/>
-              <w:t>“Invalid user_id data type”</w:t>
+              <w:t>1) “Invalid user_id data type”</w:t>
             </w:r>
           </w:p>
           <w:p>
@@ -3166,11 +3126,7 @@
             </w:pPr>
             <w:r>
               <w:rPr/>
-              <w:t xml:space="preserve">1) </w:t>
-            </w:r>
-            <w:r>
-              <w:rPr/>
-              <w:t>“Invalid user_id data type”</w:t>
+              <w:t>1) “Invalid user_id data type”</w:t>
             </w:r>
           </w:p>
           <w:p>
@@ -3423,11 +3379,7 @@
             </w:pPr>
             <w:r>
               <w:rPr/>
-              <w:t xml:space="preserve">1) </w:t>
-            </w:r>
-            <w:r>
-              <w:rPr/>
-              <w:t>“Invalid user_id data type”</w:t>
+              <w:t>1) “Invalid user_id data type”</w:t>
             </w:r>
           </w:p>
           <w:p>
@@ -3680,11 +3632,7 @@
             </w:pPr>
             <w:r>
               <w:rPr/>
-              <w:t xml:space="preserve">1) </w:t>
-            </w:r>
-            <w:r>
-              <w:rPr/>
-              <w:t>“Invalid user_id data type”</w:t>
+              <w:t>1) “Invalid user_id data type”</w:t>
             </w:r>
           </w:p>
           <w:p>
@@ -3835,6 +3783,7 @@
             </w:pPr>
             <w:r>
               <w:rPr/>
+              <w:t>12</w:t>
             </w:r>
           </w:p>
         </w:tc>
@@ -3863,6 +3812,22 @@
             </w:pPr>
             <w:r>
               <w:rPr/>
+              <w:t>Add funds for a user with id that exists, valid data type – integer and funds as valid data type – float</w:t>
+            </w:r>
+          </w:p>
+          <w:p>
+            <w:pPr>
+              <w:pStyle w:val="LOnormal"/>
+              <w:widowControl w:val="false"/>
+              <w:shd w:val="clear" w:fill="auto"/>
+              <w:spacing w:lineRule="auto" w:line="240" w:before="0" w:after="0"/>
+              <w:ind w:left="0" w:right="0" w:hanging="0"/>
+              <w:jc w:val="left"/>
+              <w:rPr/>
+            </w:pPr>
+            <w:r>
+              <w:rPr/>
+              <w:t>add_funds(user_id, amount, conn)</w:t>
             </w:r>
           </w:p>
         </w:tc>
@@ -3891,6 +3856,31 @@
             </w:pPr>
             <w:r>
               <w:rPr/>
+              <w:t>add_funds(</w:t>
+            </w:r>
+            <w:r>
+              <w:rPr/>
+              <w:t>1</w:t>
+            </w:r>
+            <w:r>
+              <w:rPr/>
+              <w:t xml:space="preserve">, </w:t>
+            </w:r>
+            <w:r>
+              <w:rPr/>
+              <w:t>10.0</w:t>
+            </w:r>
+            <w:r>
+              <w:rPr/>
+              <w:t xml:space="preserve">, </w:t>
+            </w:r>
+            <w:r>
+              <w:rPr/>
+              <w:t>db_</w:t>
+            </w:r>
+            <w:r>
+              <w:rPr/>
+              <w:t>conn)</w:t>
             </w:r>
           </w:p>
         </w:tc>
@@ -3919,6 +3909,40 @@
             </w:pPr>
             <w:r>
               <w:rPr/>
+              <w:t>1) “</w:t>
+            </w:r>
+            <w:r>
+              <w:rPr/>
+              <w:t>Record for user: 1 updated - 10.0 added”</w:t>
+            </w:r>
+          </w:p>
+          <w:p>
+            <w:pPr>
+              <w:pStyle w:val="LOnormal"/>
+              <w:widowControl w:val="false"/>
+              <w:shd w:val="clear" w:fill="auto"/>
+              <w:spacing w:lineRule="auto" w:line="240" w:before="0" w:after="0"/>
+              <w:ind w:left="0" w:right="0" w:hanging="0"/>
+              <w:jc w:val="left"/>
+              <w:rPr/>
+            </w:pPr>
+            <w:r>
+              <w:rPr/>
+              <w:t>2) the balance for user 1 changes to 50.0</w:t>
+            </w:r>
+          </w:p>
+          <w:p>
+            <w:pPr>
+              <w:pStyle w:val="LOnormal"/>
+              <w:widowControl w:val="false"/>
+              <w:shd w:val="clear" w:fill="auto"/>
+              <w:spacing w:lineRule="auto" w:line="240" w:before="0" w:after="0"/>
+              <w:ind w:left="0" w:right="0" w:hanging="0"/>
+              <w:jc w:val="left"/>
+              <w:rPr/>
+            </w:pPr>
+            <w:r>
+              <w:rPr/>
             </w:r>
           </w:p>
         </w:tc>
@@ -3947,6 +3971,126 @@
             </w:pPr>
             <w:r>
               <w:rPr/>
+              <w:t>“</w:t>
+            </w:r>
+            <w:r>
+              <w:rPr/>
+              <w:t>Record for user: 1 updated - 10.0 added”</w:t>
+            </w:r>
+          </w:p>
+          <w:p>
+            <w:pPr>
+              <w:pStyle w:val="LOnormal"/>
+              <w:widowControl w:val="false"/>
+              <w:shd w:val="clear" w:fill="auto"/>
+              <w:spacing w:lineRule="auto" w:line="240" w:before="0" w:after="0"/>
+              <w:ind w:left="0" w:right="0" w:hanging="0"/>
+              <w:jc w:val="left"/>
+              <w:rPr/>
+            </w:pPr>
+            <w:r>
+              <w:rPr/>
+            </w:r>
+          </w:p>
+          <w:p>
+            <w:pPr>
+              <w:pStyle w:val="LOnormal"/>
+              <w:widowControl w:val="false"/>
+              <w:shd w:val="clear" w:fill="auto"/>
+              <w:spacing w:lineRule="auto" w:line="240" w:before="0" w:after="0"/>
+              <w:ind w:left="0" w:right="0" w:hanging="0"/>
+              <w:jc w:val="left"/>
+              <w:rPr/>
+            </w:pPr>
+            <w:r>
+              <w:rPr/>
+              <w:drawing>
+                <wp:anchor behindDoc="0" distT="0" distB="0" distL="0" distR="0" simplePos="0" locked="0" layoutInCell="1" allowOverlap="1" relativeHeight="9">
+                  <wp:simplePos x="0" y="0"/>
+                  <wp:positionH relativeFrom="column">
+                    <wp:align>center</wp:align>
+                  </wp:positionH>
+                  <wp:positionV relativeFrom="paragraph">
+                    <wp:posOffset>635</wp:posOffset>
+                  </wp:positionV>
+                  <wp:extent cx="1891665" cy="675640"/>
+                  <wp:effectExtent l="0" t="0" r="0" b="0"/>
+                  <wp:wrapSquare wrapText="largest"/>
+                  <wp:docPr id="8" name="Image8" descr=""/>
+                  <wp:cNvGraphicFramePr>
+                    <a:graphicFrameLocks xmlns:a="http://schemas.openxmlformats.org/drawingml/2006/main" noChangeAspect="1"/>
+                  </wp:cNvGraphicFramePr>
+                  <a:graphic xmlns:a="http://schemas.openxmlformats.org/drawingml/2006/main">
+                    <a:graphicData uri="http://schemas.openxmlformats.org/drawingml/2006/picture">
+                      <pic:pic xmlns:pic="http://schemas.openxmlformats.org/drawingml/2006/picture">
+                        <pic:nvPicPr>
+                          <pic:cNvPr id="8" name="Image8" descr=""/>
+                          <pic:cNvPicPr>
+                            <a:picLocks noChangeAspect="1" noChangeArrowheads="1"/>
+                          </pic:cNvPicPr>
+                        </pic:nvPicPr>
+                        <pic:blipFill>
+                          <a:blip r:embed="rId9"/>
+                          <a:stretch>
+                            <a:fillRect/>
+                          </a:stretch>
+                        </pic:blipFill>
+                        <pic:spPr bwMode="auto">
+                          <a:xfrm>
+                            <a:off x="0" y="0"/>
+                            <a:ext cx="1891665" cy="675640"/>
+                          </a:xfrm>
+                          <a:prstGeom prst="rect">
+                            <a:avLst/>
+                          </a:prstGeom>
+                        </pic:spPr>
+                      </pic:pic>
+                    </a:graphicData>
+                  </a:graphic>
+                </wp:anchor>
+              </w:drawing>
+            </w:r>
+          </w:p>
+          <w:p>
+            <w:pPr>
+              <w:pStyle w:val="LOnormal"/>
+              <w:widowControl w:val="false"/>
+              <w:shd w:val="clear" w:fill="auto"/>
+              <w:spacing w:lineRule="auto" w:line="240" w:before="0" w:after="0"/>
+              <w:ind w:left="0" w:right="0" w:hanging="0"/>
+              <w:jc w:val="left"/>
+              <w:rPr/>
+            </w:pPr>
+            <w:r>
+              <w:rPr/>
+            </w:r>
+          </w:p>
+          <w:p>
+            <w:pPr>
+              <w:pStyle w:val="LOnormal"/>
+              <w:widowControl w:val="false"/>
+              <w:shd w:val="clear" w:fill="auto"/>
+              <w:spacing w:lineRule="auto" w:line="240" w:before="0" w:after="0"/>
+              <w:ind w:left="0" w:right="0" w:hanging="0"/>
+              <w:jc w:val="left"/>
+              <w:rPr/>
+            </w:pPr>
+            <w:r>
+              <w:rPr/>
+            </w:r>
+          </w:p>
+          <w:p>
+            <w:pPr>
+              <w:pStyle w:val="LOnormal"/>
+              <w:widowControl w:val="false"/>
+              <w:shd w:val="clear" w:fill="auto"/>
+              <w:spacing w:lineRule="auto" w:line="240" w:before="0" w:after="0"/>
+              <w:ind w:left="0" w:right="0" w:hanging="0"/>
+              <w:jc w:val="left"/>
+              <w:rPr/>
+            </w:pPr>
+            <w:r>
+              <w:rPr/>
             </w:r>
           </w:p>
         </w:tc>
@@ -3975,6 +4119,7 @@
             </w:pPr>
             <w:r>
               <w:rPr/>
+              <w:t xml:space="preserve">The user balance did not change and remained 44.0. </w:t>
             </w:r>
           </w:p>
         </w:tc>
@@ -4005,6 +4150,7 @@
             </w:pPr>
             <w:r>
               <w:rPr/>
+              <w:t>13</w:t>
             </w:r>
           </w:p>
         </w:tc>
@@ -4032,6 +4178,32 @@
             </w:pPr>
             <w:r>
               <w:rPr/>
+              <w:t xml:space="preserve">Add funds for a user with id that </w:t>
+            </w:r>
+            <w:r>
+              <w:rPr/>
+              <w:t xml:space="preserve">does not </w:t>
+            </w:r>
+            <w:r>
+              <w:rPr/>
+              <w:t>exist, valid data type – integer and funds as valid data type – float</w:t>
+            </w:r>
+          </w:p>
+          <w:p>
+            <w:pPr>
+              <w:pStyle w:val="LOnormal"/>
+              <w:keepNext w:val="false"/>
+              <w:keepLines w:val="false"/>
+              <w:widowControl w:val="false"/>
+              <w:shd w:val="clear" w:fill="auto"/>
+              <w:spacing w:lineRule="auto" w:line="240" w:before="0" w:after="0"/>
+              <w:ind w:left="0" w:right="0" w:hanging="0"/>
+              <w:jc w:val="left"/>
+              <w:rPr/>
+            </w:pPr>
+            <w:r>
+              <w:rPr/>
+              <w:t>add_funds(user_id, amount, conn)</w:t>
             </w:r>
           </w:p>
         </w:tc>
@@ -4059,6 +4231,35 @@
             </w:pPr>
             <w:r>
               <w:rPr/>
+              <w:t>add_funds(</w:t>
+            </w:r>
+            <w:r>
+              <w:rPr/>
+              <w:t>1</w:t>
+            </w:r>
+            <w:r>
+              <w:rPr/>
+              <w:t>4</w:t>
+            </w:r>
+            <w:r>
+              <w:rPr/>
+              <w:t xml:space="preserve">, </w:t>
+            </w:r>
+            <w:r>
+              <w:rPr/>
+              <w:t>10.0</w:t>
+            </w:r>
+            <w:r>
+              <w:rPr/>
+              <w:t xml:space="preserve">, </w:t>
+            </w:r>
+            <w:r>
+              <w:rPr/>
+              <w:t>db_</w:t>
+            </w:r>
+            <w:r>
+              <w:rPr/>
+              <w:t>conn)</w:t>
             </w:r>
           </w:p>
         </w:tc>
@@ -4086,6 +4287,22 @@
             </w:pPr>
             <w:r>
               <w:rPr/>
+              <w:t>1) “User does not exist”</w:t>
+            </w:r>
+          </w:p>
+          <w:p>
+            <w:pPr>
+              <w:pStyle w:val="LOnormal"/>
+              <w:widowControl w:val="false"/>
+              <w:shd w:val="clear" w:fill="auto"/>
+              <w:spacing w:lineRule="auto" w:line="240" w:before="0" w:after="0"/>
+              <w:ind w:left="0" w:right="0" w:hanging="0"/>
+              <w:jc w:val="left"/>
+              <w:rPr/>
+            </w:pPr>
+            <w:r>
+              <w:rPr/>
+              <w:t>2) no changes in the database</w:t>
             </w:r>
           </w:p>
         </w:tc>
@@ -4113,6 +4330,22 @@
             </w:pPr>
             <w:r>
               <w:rPr/>
+              <w:t>1) “User does not exist”</w:t>
+            </w:r>
+          </w:p>
+          <w:p>
+            <w:pPr>
+              <w:pStyle w:val="LOnormal"/>
+              <w:widowControl w:val="false"/>
+              <w:shd w:val="clear" w:fill="auto"/>
+              <w:spacing w:lineRule="auto" w:line="240" w:before="0" w:after="0"/>
+              <w:ind w:left="0" w:right="0" w:hanging="0"/>
+              <w:jc w:val="left"/>
+              <w:rPr/>
+            </w:pPr>
+            <w:r>
+              <w:rPr/>
+              <w:t>2) no change in the database</w:t>
             </w:r>
           </w:p>
         </w:tc>
@@ -4140,6 +4373,7 @@
             </w:pPr>
             <w:r>
               <w:rPr/>
+              <w:t>This test works</w:t>
             </w:r>
           </w:p>
         </w:tc>
@@ -4170,6 +4404,7 @@
             </w:pPr>
             <w:r>
               <w:rPr/>
+              <w:t>14</w:t>
             </w:r>
           </w:p>
         </w:tc>
@@ -4197,6 +4432,22 @@
             </w:pPr>
             <w:r>
               <w:rPr/>
+              <w:t xml:space="preserve">Remove funds for a user with id that already exists and correct data type – integer, funds as correct data type – float, amount not exceeding the balance </w:t>
+            </w:r>
+          </w:p>
+          <w:p>
+            <w:pPr>
+              <w:pStyle w:val="LOnormal"/>
+              <w:widowControl w:val="false"/>
+              <w:shd w:val="clear" w:fill="auto"/>
+              <w:spacing w:lineRule="auto" w:line="240" w:before="0" w:after="0"/>
+              <w:ind w:left="0" w:right="0" w:hanging="0"/>
+              <w:jc w:val="left"/>
+              <w:rPr/>
+            </w:pPr>
+            <w:r>
+              <w:rPr/>
+              <w:t>remove_funds(user_id, amount, conn)</w:t>
             </w:r>
           </w:p>
         </w:tc>
@@ -4224,6 +4475,31 @@
             </w:pPr>
             <w:r>
               <w:rPr/>
+              <w:t>remove_funds(</w:t>
+            </w:r>
+            <w:r>
+              <w:rPr/>
+              <w:t>2</w:t>
+            </w:r>
+            <w:r>
+              <w:rPr/>
+              <w:t xml:space="preserve">, </w:t>
+            </w:r>
+            <w:r>
+              <w:rPr/>
+              <w:t>3.0</w:t>
+            </w:r>
+            <w:r>
+              <w:rPr/>
+              <w:t xml:space="preserve">, </w:t>
+            </w:r>
+            <w:r>
+              <w:rPr/>
+              <w:t>db_</w:t>
+            </w:r>
+            <w:r>
+              <w:rPr/>
+              <w:t>conn)</w:t>
             </w:r>
           </w:p>
         </w:tc>
@@ -4251,6 +4527,22 @@
             </w:pPr>
             <w:r>
               <w:rPr/>
+              <w:t>1) “Record for user: 2 updated - 3.0 removed”</w:t>
+            </w:r>
+          </w:p>
+          <w:p>
+            <w:pPr>
+              <w:pStyle w:val="LOnormal"/>
+              <w:widowControl w:val="false"/>
+              <w:shd w:val="clear" w:fill="auto"/>
+              <w:spacing w:lineRule="auto" w:line="240" w:before="0" w:after="0"/>
+              <w:ind w:left="0" w:right="0" w:hanging="0"/>
+              <w:jc w:val="left"/>
+              <w:rPr/>
+            </w:pPr>
+            <w:r>
+              <w:rPr/>
+              <w:t>2) the balance for user_id 2 should change from 5.0 to 2.0</w:t>
             </w:r>
           </w:p>
         </w:tc>
@@ -4278,6 +4570,85 @@
             </w:pPr>
             <w:r>
               <w:rPr/>
+              <w:t xml:space="preserve">1) </w:t>
+            </w:r>
+            <w:r>
+              <w:rPr/>
+              <w:t xml:space="preserve"> “Record for user: 2 updated - 3.0 removed”</w:t>
+            </w:r>
+          </w:p>
+          <w:p>
+            <w:pPr>
+              <w:pStyle w:val="LOnormal"/>
+              <w:widowControl w:val="false"/>
+              <w:shd w:val="clear" w:fill="auto"/>
+              <w:spacing w:lineRule="auto" w:line="240" w:before="0" w:after="0"/>
+              <w:ind w:left="0" w:right="0" w:hanging="0"/>
+              <w:jc w:val="left"/>
+              <w:rPr/>
+            </w:pPr>
+            <w:r>
+              <w:rPr/>
+              <w:t>2)</w:t>
+            </w:r>
+          </w:p>
+          <w:p>
+            <w:pPr>
+              <w:pStyle w:val="LOnormal"/>
+              <w:widowControl w:val="false"/>
+              <w:shd w:val="clear" w:fill="auto"/>
+              <w:spacing w:lineRule="auto" w:line="240" w:before="0" w:after="0"/>
+              <w:ind w:left="0" w:right="0" w:hanging="0"/>
+              <w:jc w:val="left"/>
+              <w:rPr/>
+            </w:pPr>
+            <w:r>
+              <w:rPr/>
+              <w:drawing>
+                <wp:anchor behindDoc="0" distT="0" distB="0" distL="0" distR="0" simplePos="0" locked="0" layoutInCell="1" allowOverlap="1" relativeHeight="10">
+                  <wp:simplePos x="0" y="0"/>
+                  <wp:positionH relativeFrom="column">
+                    <wp:align>center</wp:align>
+                  </wp:positionH>
+                  <wp:positionV relativeFrom="paragraph">
+                    <wp:posOffset>635</wp:posOffset>
+                  </wp:positionV>
+                  <wp:extent cx="1891665" cy="689610"/>
+                  <wp:effectExtent l="0" t="0" r="0" b="0"/>
+                  <wp:wrapSquare wrapText="largest"/>
+                  <wp:docPr id="9" name="Image9" descr=""/>
+                  <wp:cNvGraphicFramePr>
+                    <a:graphicFrameLocks xmlns:a="http://schemas.openxmlformats.org/drawingml/2006/main" noChangeAspect="1"/>
+                  </wp:cNvGraphicFramePr>
+                  <a:graphic xmlns:a="http://schemas.openxmlformats.org/drawingml/2006/main">
+                    <a:graphicData uri="http://schemas.openxmlformats.org/drawingml/2006/picture">
+                      <pic:pic xmlns:pic="http://schemas.openxmlformats.org/drawingml/2006/picture">
+                        <pic:nvPicPr>
+                          <pic:cNvPr id="9" name="Image9" descr=""/>
+                          <pic:cNvPicPr>
+                            <a:picLocks noChangeAspect="1" noChangeArrowheads="1"/>
+                          </pic:cNvPicPr>
+                        </pic:nvPicPr>
+                        <pic:blipFill>
+                          <a:blip r:embed="rId10"/>
+                          <a:stretch>
+                            <a:fillRect/>
+                          </a:stretch>
+                        </pic:blipFill>
+                        <pic:spPr bwMode="auto">
+                          <a:xfrm>
+                            <a:off x="0" y="0"/>
+                            <a:ext cx="1891665" cy="689610"/>
+                          </a:xfrm>
+                          <a:prstGeom prst="rect">
+                            <a:avLst/>
+                          </a:prstGeom>
+                        </pic:spPr>
+                      </pic:pic>
+                    </a:graphicData>
+                  </a:graphic>
+                </wp:anchor>
+              </w:drawing>
             </w:r>
           </w:p>
         </w:tc>
@@ -4305,6 +4676,7 @@
             </w:pPr>
             <w:r>
               <w:rPr/>
+              <w:t>The balance for did not update</w:t>
             </w:r>
           </w:p>
         </w:tc>
@@ -4335,6 +4707,7 @@
             </w:pPr>
             <w:r>
               <w:rPr/>
+              <w:t>15</w:t>
             </w:r>
           </w:p>
         </w:tc>
@@ -4362,6 +4735,32 @@
             </w:pPr>
             <w:r>
               <w:rPr/>
+              <w:t xml:space="preserve">Remove funds for a user with id that already exists and correct data type – integer, funds as correct data type – </w:t>
+            </w:r>
+            <w:r>
+              <w:rPr/>
+              <w:t>integer</w:t>
+            </w:r>
+            <w:r>
+              <w:rPr/>
+              <w:t xml:space="preserve">, amount not exceeding the balance </w:t>
+            </w:r>
+          </w:p>
+          <w:p>
+            <w:pPr>
+              <w:pStyle w:val="LOnormal"/>
+              <w:keepNext w:val="false"/>
+              <w:keepLines w:val="false"/>
+              <w:widowControl w:val="false"/>
+              <w:shd w:val="clear" w:fill="auto"/>
+              <w:spacing w:lineRule="auto" w:line="240" w:before="0" w:after="0"/>
+              <w:ind w:left="0" w:right="0" w:hanging="0"/>
+              <w:jc w:val="left"/>
+              <w:rPr/>
+            </w:pPr>
+            <w:r>
+              <w:rPr/>
+              <w:t>remove_funds(user_id, amount, conn)</w:t>
             </w:r>
           </w:p>
         </w:tc>
@@ -4389,6 +4788,31 @@
             </w:pPr>
             <w:r>
               <w:rPr/>
+              <w:t>remove_funds(</w:t>
+            </w:r>
+            <w:r>
+              <w:rPr/>
+              <w:t>2</w:t>
+            </w:r>
+            <w:r>
+              <w:rPr/>
+              <w:t xml:space="preserve">, </w:t>
+            </w:r>
+            <w:r>
+              <w:rPr/>
+              <w:t>3</w:t>
+            </w:r>
+            <w:r>
+              <w:rPr/>
+              <w:t xml:space="preserve">, </w:t>
+            </w:r>
+            <w:r>
+              <w:rPr/>
+              <w:t>db_</w:t>
+            </w:r>
+            <w:r>
+              <w:rPr/>
+              <w:t>conn)</w:t>
             </w:r>
           </w:p>
         </w:tc>
@@ -4416,6 +4840,24 @@
             </w:pPr>
             <w:r>
               <w:rPr/>
+              <w:t>1) “Record for user: 2 updated - 3.0 removed”</w:t>
+            </w:r>
+          </w:p>
+          <w:p>
+            <w:pPr>
+              <w:pStyle w:val="LOnormal"/>
+              <w:keepNext w:val="false"/>
+              <w:keepLines w:val="false"/>
+              <w:widowControl w:val="false"/>
+              <w:shd w:val="clear" w:fill="auto"/>
+              <w:spacing w:lineRule="auto" w:line="240" w:before="0" w:after="0"/>
+              <w:ind w:left="0" w:right="0" w:hanging="0"/>
+              <w:jc w:val="left"/>
+              <w:rPr/>
+            </w:pPr>
+            <w:r>
+              <w:rPr/>
+              <w:t>2) the balance for user_id 2 should change from 5.0 to 2.0</w:t>
             </w:r>
           </w:p>
         </w:tc>
@@ -4443,6 +4885,165 @@
             </w:pPr>
             <w:r>
               <w:rPr/>
+              <w:t>1) “Record for user: 2 updated - 3 removed”</w:t>
+            </w:r>
+          </w:p>
+          <w:p>
+            <w:pPr>
+              <w:pStyle w:val="LOnormal"/>
+              <w:widowControl w:val="false"/>
+              <w:shd w:val="clear" w:fill="auto"/>
+              <w:spacing w:lineRule="auto" w:line="240" w:before="0" w:after="0"/>
+              <w:ind w:left="0" w:right="0" w:hanging="0"/>
+              <w:jc w:val="left"/>
+              <w:rPr/>
+            </w:pPr>
+            <w:r>
+              <w:rPr/>
+              <w:t>2)</w:t>
+            </w:r>
+          </w:p>
+          <w:p>
+            <w:pPr>
+              <w:pStyle w:val="LOnormal"/>
+              <w:widowControl w:val="false"/>
+              <w:shd w:val="clear" w:fill="auto"/>
+              <w:spacing w:lineRule="auto" w:line="240" w:before="0" w:after="0"/>
+              <w:ind w:left="0" w:right="0" w:hanging="0"/>
+              <w:jc w:val="left"/>
+              <w:rPr/>
+            </w:pPr>
+            <w:r>
+              <w:rPr/>
+              <w:drawing>
+                <wp:anchor behindDoc="0" distT="0" distB="0" distL="0" distR="0" simplePos="0" locked="0" layoutInCell="1" allowOverlap="1" relativeHeight="11">
+                  <wp:simplePos x="0" y="0"/>
+                  <wp:positionH relativeFrom="column">
+                    <wp:align>center</wp:align>
+                  </wp:positionH>
+                  <wp:positionV relativeFrom="paragraph">
+                    <wp:posOffset>635</wp:posOffset>
+                  </wp:positionV>
+                  <wp:extent cx="1891665" cy="1051560"/>
+                  <wp:effectExtent l="0" t="0" r="0" b="0"/>
+                  <wp:wrapSquare wrapText="largest"/>
+                  <wp:docPr id="10" name="Image10" descr=""/>
+                  <wp:cNvGraphicFramePr>
+                    <a:graphicFrameLocks xmlns:a="http://schemas.openxmlformats.org/drawingml/2006/main" noChangeAspect="1"/>
+                  </wp:cNvGraphicFramePr>
+                  <a:graphic xmlns:a="http://schemas.openxmlformats.org/drawingml/2006/main">
+                    <a:graphicData uri="http://schemas.openxmlformats.org/drawingml/2006/picture">
+                      <pic:pic xmlns:pic="http://schemas.openxmlformats.org/drawingml/2006/picture">
+                        <pic:nvPicPr>
+                          <pic:cNvPr id="10" name="Image10" descr=""/>
+                          <pic:cNvPicPr>
+                            <a:picLocks noChangeAspect="1" noChangeArrowheads="1"/>
+                          </pic:cNvPicPr>
+                        </pic:nvPicPr>
+                        <pic:blipFill>
+                          <a:blip r:embed="rId11"/>
+                          <a:stretch>
+                            <a:fillRect/>
+                          </a:stretch>
+                        </pic:blipFill>
+                        <pic:spPr bwMode="auto">
+                          <a:xfrm>
+                            <a:off x="0" y="0"/>
+                            <a:ext cx="1891665" cy="1051560"/>
+                          </a:xfrm>
+                          <a:prstGeom prst="rect">
+                            <a:avLst/>
+                          </a:prstGeom>
+                        </pic:spPr>
+                      </pic:pic>
+                    </a:graphicData>
+                  </a:graphic>
+                </wp:anchor>
+              </w:drawing>
+            </w:r>
+          </w:p>
+          <w:p>
+            <w:pPr>
+              <w:pStyle w:val="LOnormal"/>
+              <w:widowControl w:val="false"/>
+              <w:shd w:val="clear" w:fill="auto"/>
+              <w:spacing w:lineRule="auto" w:line="240" w:before="0" w:after="0"/>
+              <w:ind w:left="0" w:right="0" w:hanging="0"/>
+              <w:jc w:val="left"/>
+              <w:rPr/>
+            </w:pPr>
+            <w:r>
+              <w:rPr/>
+            </w:r>
+          </w:p>
+          <w:p>
+            <w:pPr>
+              <w:pStyle w:val="LOnormal"/>
+              <w:widowControl w:val="false"/>
+              <w:shd w:val="clear" w:fill="auto"/>
+              <w:spacing w:lineRule="auto" w:line="240" w:before="0" w:after="0"/>
+              <w:ind w:left="0" w:right="0" w:hanging="0"/>
+              <w:jc w:val="left"/>
+              <w:rPr/>
+            </w:pPr>
+            <w:r>
+              <w:rPr/>
+            </w:r>
+          </w:p>
+          <w:p>
+            <w:pPr>
+              <w:pStyle w:val="LOnormal"/>
+              <w:widowControl w:val="false"/>
+              <w:shd w:val="clear" w:fill="auto"/>
+              <w:spacing w:lineRule="auto" w:line="240" w:before="0" w:after="0"/>
+              <w:ind w:left="0" w:right="0" w:hanging="0"/>
+              <w:jc w:val="left"/>
+              <w:rPr/>
+            </w:pPr>
+            <w:r>
+              <w:rPr/>
+            </w:r>
+          </w:p>
+          <w:p>
+            <w:pPr>
+              <w:pStyle w:val="LOnormal"/>
+              <w:widowControl w:val="false"/>
+              <w:shd w:val="clear" w:fill="auto"/>
+              <w:spacing w:lineRule="auto" w:line="240" w:before="0" w:after="0"/>
+              <w:ind w:left="0" w:right="0" w:hanging="0"/>
+              <w:jc w:val="left"/>
+              <w:rPr/>
+            </w:pPr>
+            <w:r>
+              <w:rPr/>
+            </w:r>
+          </w:p>
+          <w:p>
+            <w:pPr>
+              <w:pStyle w:val="LOnormal"/>
+              <w:widowControl w:val="false"/>
+              <w:shd w:val="clear" w:fill="auto"/>
+              <w:spacing w:lineRule="auto" w:line="240" w:before="0" w:after="0"/>
+              <w:ind w:left="0" w:right="0" w:hanging="0"/>
+              <w:jc w:val="left"/>
+              <w:rPr/>
+            </w:pPr>
+            <w:r>
+              <w:rPr/>
+            </w:r>
+          </w:p>
+          <w:p>
+            <w:pPr>
+              <w:pStyle w:val="LOnormal"/>
+              <w:widowControl w:val="false"/>
+              <w:shd w:val="clear" w:fill="auto"/>
+              <w:spacing w:lineRule="auto" w:line="240" w:before="0" w:after="0"/>
+              <w:ind w:left="0" w:right="0" w:hanging="0"/>
+              <w:jc w:val="left"/>
+              <w:rPr/>
+            </w:pPr>
+            <w:r>
+              <w:rPr/>
             </w:r>
           </w:p>
         </w:tc>
@@ -4470,6 +5071,7 @@
             </w:pPr>
             <w:r>
               <w:rPr/>
+              <w:t>The balance for did not update</w:t>
             </w:r>
           </w:p>
         </w:tc>
@@ -4500,6 +5102,7 @@
             </w:pPr>
             <w:r>
               <w:rPr/>
+              <w:t>16</w:t>
             </w:r>
           </w:p>
         </w:tc>
@@ -4527,6 +5130,32 @@
             </w:pPr>
             <w:r>
               <w:rPr/>
+              <w:t xml:space="preserve">Remove funds for a user with id that already exists and correct data type – integer, funds as correct data type – </w:t>
+            </w:r>
+            <w:r>
+              <w:rPr/>
+              <w:t>integer</w:t>
+            </w:r>
+            <w:r>
+              <w:rPr/>
+              <w:t xml:space="preserve">, amount  exceeding the balance </w:t>
+            </w:r>
+          </w:p>
+          <w:p>
+            <w:pPr>
+              <w:pStyle w:val="LOnormal"/>
+              <w:keepNext w:val="false"/>
+              <w:keepLines w:val="false"/>
+              <w:widowControl w:val="false"/>
+              <w:shd w:val="clear" w:fill="auto"/>
+              <w:spacing w:lineRule="auto" w:line="240" w:before="0" w:after="0"/>
+              <w:ind w:left="0" w:right="0" w:hanging="0"/>
+              <w:jc w:val="left"/>
+              <w:rPr/>
+            </w:pPr>
+            <w:r>
+              <w:rPr/>
+              <w:t>remove_funds(user_id, amount, conn)</w:t>
             </w:r>
           </w:p>
         </w:tc>
@@ -4554,6 +5183,31 @@
             </w:pPr>
             <w:r>
               <w:rPr/>
+              <w:t>remove_funds(</w:t>
+            </w:r>
+            <w:r>
+              <w:rPr/>
+              <w:t>3</w:t>
+            </w:r>
+            <w:r>
+              <w:rPr/>
+              <w:t xml:space="preserve">, </w:t>
+            </w:r>
+            <w:r>
+              <w:rPr/>
+              <w:t>45</w:t>
+            </w:r>
+            <w:r>
+              <w:rPr/>
+              <w:t xml:space="preserve">, </w:t>
+            </w:r>
+            <w:r>
+              <w:rPr/>
+              <w:t>db_</w:t>
+            </w:r>
+            <w:r>
+              <w:rPr/>
+              <w:t>conn)</w:t>
             </w:r>
           </w:p>
         </w:tc>
@@ -4581,6 +5235,22 @@
             </w:pPr>
             <w:r>
               <w:rPr/>
+              <w:t>1) “Insufficient funds”</w:t>
+            </w:r>
+          </w:p>
+          <w:p>
+            <w:pPr>
+              <w:pStyle w:val="LOnormal"/>
+              <w:widowControl w:val="false"/>
+              <w:shd w:val="clear" w:fill="auto"/>
+              <w:spacing w:lineRule="auto" w:line="240" w:before="0" w:after="0"/>
+              <w:ind w:left="0" w:right="0" w:hanging="0"/>
+              <w:jc w:val="left"/>
+              <w:rPr/>
+            </w:pPr>
+            <w:r>
+              <w:rPr/>
+              <w:t>2) no change in the database</w:t>
             </w:r>
           </w:p>
         </w:tc>
@@ -4607,6 +5277,201 @@
               <w:rPr/>
             </w:pPr>
             <w:r>
+              <w:drawing>
+                <wp:anchor behindDoc="0" distT="0" distB="0" distL="0" distR="0" simplePos="0" locked="0" layoutInCell="1" allowOverlap="1" relativeHeight="12">
+                  <wp:simplePos x="0" y="0"/>
+                  <wp:positionH relativeFrom="column">
+                    <wp:align>center</wp:align>
+                  </wp:positionH>
+                  <wp:positionV relativeFrom="paragraph">
+                    <wp:posOffset>635</wp:posOffset>
+                  </wp:positionV>
+                  <wp:extent cx="1891665" cy="729615"/>
+                  <wp:effectExtent l="0" t="0" r="0" b="0"/>
+                  <wp:wrapSquare wrapText="largest"/>
+                  <wp:docPr id="11" name="Image11" descr=""/>
+                  <wp:cNvGraphicFramePr>
+                    <a:graphicFrameLocks xmlns:a="http://schemas.openxmlformats.org/drawingml/2006/main" noChangeAspect="1"/>
+                  </wp:cNvGraphicFramePr>
+                  <a:graphic xmlns:a="http://schemas.openxmlformats.org/drawingml/2006/main">
+                    <a:graphicData uri="http://schemas.openxmlformats.org/drawingml/2006/picture">
+                      <pic:pic xmlns:pic="http://schemas.openxmlformats.org/drawingml/2006/picture">
+                        <pic:nvPicPr>
+                          <pic:cNvPr id="11" name="Image11" descr=""/>
+                          <pic:cNvPicPr>
+                            <a:picLocks noChangeAspect="1" noChangeArrowheads="1"/>
+                          </pic:cNvPicPr>
+                        </pic:nvPicPr>
+                        <pic:blipFill>
+                          <a:blip r:embed="rId12"/>
+                          <a:stretch>
+                            <a:fillRect/>
+                          </a:stretch>
+                        </pic:blipFill>
+                        <pic:spPr bwMode="auto">
+                          <a:xfrm>
+                            <a:off x="0" y="0"/>
+                            <a:ext cx="1891665" cy="729615"/>
+                          </a:xfrm>
+                          <a:prstGeom prst="rect">
+                            <a:avLst/>
+                          </a:prstGeom>
+                        </pic:spPr>
+                      </pic:pic>
+                    </a:graphicData>
+                  </a:graphic>
+                </wp:anchor>
+              </w:drawing>
+            </w:r>
+            <w:r>
+              <w:rPr/>
+              <w:t xml:space="preserve"> </w:t>
+            </w:r>
+            <w:r>
+              <w:rPr/>
+              <w:t xml:space="preserve">                                                                     </w:t>
+            </w:r>
+          </w:p>
+          <w:p>
+            <w:pPr>
+              <w:pStyle w:val="LOnormal"/>
+              <w:widowControl w:val="false"/>
+              <w:shd w:val="clear" w:fill="auto"/>
+              <w:spacing w:lineRule="auto" w:line="240" w:before="0" w:after="0"/>
+              <w:ind w:left="0" w:right="0" w:hanging="0"/>
+              <w:jc w:val="left"/>
+              <w:rPr/>
+            </w:pPr>
+            <w:r>
+              <w:rPr/>
+              <w:drawing>
+                <wp:anchor behindDoc="0" distT="0" distB="0" distL="0" distR="0" simplePos="0" locked="0" layoutInCell="1" allowOverlap="1" relativeHeight="13">
+                  <wp:simplePos x="0" y="0"/>
+                  <wp:positionH relativeFrom="column">
+                    <wp:align>center</wp:align>
+                  </wp:positionH>
+                  <wp:positionV relativeFrom="paragraph">
+                    <wp:posOffset>635</wp:posOffset>
+                  </wp:positionV>
+                  <wp:extent cx="1891665" cy="1181735"/>
+                  <wp:effectExtent l="0" t="0" r="0" b="0"/>
+                  <wp:wrapSquare wrapText="largest"/>
+                  <wp:docPr id="12" name="Image12" descr=""/>
+                  <wp:cNvGraphicFramePr>
+                    <a:graphicFrameLocks xmlns:a="http://schemas.openxmlformats.org/drawingml/2006/main" noChangeAspect="1"/>
+                  </wp:cNvGraphicFramePr>
+                  <a:graphic xmlns:a="http://schemas.openxmlformats.org/drawingml/2006/main">
+                    <a:graphicData uri="http://schemas.openxmlformats.org/drawingml/2006/picture">
+                      <pic:pic xmlns:pic="http://schemas.openxmlformats.org/drawingml/2006/picture">
+                        <pic:nvPicPr>
+                          <pic:cNvPr id="12" name="Image12" descr=""/>
+                          <pic:cNvPicPr>
+                            <a:picLocks noChangeAspect="1" noChangeArrowheads="1"/>
+                          </pic:cNvPicPr>
+                        </pic:nvPicPr>
+                        <pic:blipFill>
+                          <a:blip r:embed="rId13"/>
+                          <a:stretch>
+                            <a:fillRect/>
+                          </a:stretch>
+                        </pic:blipFill>
+                        <pic:spPr bwMode="auto">
+                          <a:xfrm>
+                            <a:off x="0" y="0"/>
+                            <a:ext cx="1891665" cy="1181735"/>
+                          </a:xfrm>
+                          <a:prstGeom prst="rect">
+                            <a:avLst/>
+                          </a:prstGeom>
+                        </pic:spPr>
+                      </pic:pic>
+                    </a:graphicData>
+                  </a:graphic>
+                </wp:anchor>
+              </w:drawing>
+            </w:r>
+          </w:p>
+          <w:p>
+            <w:pPr>
+              <w:pStyle w:val="LOnormal"/>
+              <w:widowControl w:val="false"/>
+              <w:shd w:val="clear" w:fill="auto"/>
+              <w:spacing w:lineRule="auto" w:line="240" w:before="0" w:after="0"/>
+              <w:ind w:left="0" w:right="0" w:hanging="0"/>
+              <w:jc w:val="left"/>
+              <w:rPr/>
+            </w:pPr>
+            <w:r>
+              <w:rPr/>
+            </w:r>
+          </w:p>
+          <w:p>
+            <w:pPr>
+              <w:pStyle w:val="LOnormal"/>
+              <w:widowControl w:val="false"/>
+              <w:shd w:val="clear" w:fill="auto"/>
+              <w:spacing w:lineRule="auto" w:line="240" w:before="0" w:after="0"/>
+              <w:ind w:left="0" w:right="0" w:hanging="0"/>
+              <w:jc w:val="left"/>
+              <w:rPr/>
+            </w:pPr>
+            <w:r>
+              <w:rPr/>
+            </w:r>
+          </w:p>
+          <w:p>
+            <w:pPr>
+              <w:pStyle w:val="LOnormal"/>
+              <w:widowControl w:val="false"/>
+              <w:shd w:val="clear" w:fill="auto"/>
+              <w:spacing w:lineRule="auto" w:line="240" w:before="0" w:after="0"/>
+              <w:ind w:left="0" w:right="0" w:hanging="0"/>
+              <w:jc w:val="left"/>
+              <w:rPr/>
+            </w:pPr>
+            <w:r>
+              <w:rPr/>
+            </w:r>
+          </w:p>
+          <w:p>
+            <w:pPr>
+              <w:pStyle w:val="LOnormal"/>
+              <w:widowControl w:val="false"/>
+              <w:shd w:val="clear" w:fill="auto"/>
+              <w:spacing w:lineRule="auto" w:line="240" w:before="0" w:after="0"/>
+              <w:ind w:left="0" w:right="0" w:hanging="0"/>
+              <w:jc w:val="left"/>
+              <w:rPr/>
+            </w:pPr>
+            <w:r>
+              <w:rPr/>
+            </w:r>
+          </w:p>
+          <w:p>
+            <w:pPr>
+              <w:pStyle w:val="LOnormal"/>
+              <w:widowControl w:val="false"/>
+              <w:shd w:val="clear" w:fill="auto"/>
+              <w:spacing w:lineRule="auto" w:line="240" w:before="0" w:after="0"/>
+              <w:ind w:left="0" w:right="0" w:hanging="0"/>
+              <w:jc w:val="left"/>
+              <w:rPr/>
+            </w:pPr>
+            <w:r>
+              <w:rPr/>
+            </w:r>
+          </w:p>
+          <w:p>
+            <w:pPr>
+              <w:pStyle w:val="LOnormal"/>
+              <w:widowControl w:val="false"/>
+              <w:shd w:val="clear" w:fill="auto"/>
+              <w:spacing w:lineRule="auto" w:line="240" w:before="0" w:after="0"/>
+              <w:ind w:left="0" w:right="0" w:hanging="0"/>
+              <w:jc w:val="left"/>
+              <w:rPr/>
+            </w:pPr>
+            <w:r>
               <w:rPr/>
             </w:r>
           </w:p>
@@ -4635,6 +5500,7 @@
             </w:pPr>
             <w:r>
               <w:rPr/>
+              <w:t>Even though the balance did not change, the message that the funds were removed was printed. The function needs corrected</w:t>
             </w:r>
           </w:p>
         </w:tc>

</xml_diff>

<commit_message>
remove user and exit the app tests
</commit_message>
<xml_diff>
--- a/Test plan - savings app.docx
+++ b/Test plan - savings app.docx
@@ -3856,31 +3856,7 @@
             </w:pPr>
             <w:r>
               <w:rPr/>
-              <w:t>add_funds(</w:t>
-            </w:r>
-            <w:r>
-              <w:rPr/>
-              <w:t>1</w:t>
-            </w:r>
-            <w:r>
-              <w:rPr/>
-              <w:t xml:space="preserve">, </w:t>
-            </w:r>
-            <w:r>
-              <w:rPr/>
-              <w:t>10.0</w:t>
-            </w:r>
-            <w:r>
-              <w:rPr/>
-              <w:t xml:space="preserve">, </w:t>
-            </w:r>
-            <w:r>
-              <w:rPr/>
-              <w:t>db_</w:t>
-            </w:r>
-            <w:r>
-              <w:rPr/>
-              <w:t>conn)</w:t>
+              <w:t>add_funds(1, 10.0, db_conn)</w:t>
             </w:r>
           </w:p>
         </w:tc>
@@ -3909,11 +3885,7 @@
             </w:pPr>
             <w:r>
               <w:rPr/>
-              <w:t>1) “</w:t>
-            </w:r>
-            <w:r>
-              <w:rPr/>
-              <w:t>Record for user: 1 updated - 10.0 added”</w:t>
+              <w:t>1) “Record for user: 1 updated - 10.0 added”</w:t>
             </w:r>
           </w:p>
           <w:p>
@@ -4178,15 +4150,7 @@
             </w:pPr>
             <w:r>
               <w:rPr/>
-              <w:t xml:space="preserve">Add funds for a user with id that </w:t>
-            </w:r>
-            <w:r>
-              <w:rPr/>
-              <w:t xml:space="preserve">does not </w:t>
-            </w:r>
-            <w:r>
-              <w:rPr/>
-              <w:t>exist, valid data type – integer and funds as valid data type – float</w:t>
+              <w:t>Add funds for a user with id that does not exist, valid data type – integer and funds as valid data type – float</w:t>
             </w:r>
           </w:p>
           <w:p>
@@ -4231,35 +4195,7 @@
             </w:pPr>
             <w:r>
               <w:rPr/>
-              <w:t>add_funds(</w:t>
-            </w:r>
-            <w:r>
-              <w:rPr/>
-              <w:t>1</w:t>
-            </w:r>
-            <w:r>
-              <w:rPr/>
-              <w:t>4</w:t>
-            </w:r>
-            <w:r>
-              <w:rPr/>
-              <w:t xml:space="preserve">, </w:t>
-            </w:r>
-            <w:r>
-              <w:rPr/>
-              <w:t>10.0</w:t>
-            </w:r>
-            <w:r>
-              <w:rPr/>
-              <w:t xml:space="preserve">, </w:t>
-            </w:r>
-            <w:r>
-              <w:rPr/>
-              <w:t>db_</w:t>
-            </w:r>
-            <w:r>
-              <w:rPr/>
-              <w:t>conn)</w:t>
+              <w:t>add_funds(14, 10.0, db_conn)</w:t>
             </w:r>
           </w:p>
         </w:tc>
@@ -4475,31 +4411,7 @@
             </w:pPr>
             <w:r>
               <w:rPr/>
-              <w:t>remove_funds(</w:t>
-            </w:r>
-            <w:r>
-              <w:rPr/>
-              <w:t>2</w:t>
-            </w:r>
-            <w:r>
-              <w:rPr/>
-              <w:t xml:space="preserve">, </w:t>
-            </w:r>
-            <w:r>
-              <w:rPr/>
-              <w:t>3.0</w:t>
-            </w:r>
-            <w:r>
-              <w:rPr/>
-              <w:t xml:space="preserve">, </w:t>
-            </w:r>
-            <w:r>
-              <w:rPr/>
-              <w:t>db_</w:t>
-            </w:r>
-            <w:r>
-              <w:rPr/>
-              <w:t>conn)</w:t>
+              <w:t>remove_funds(2, 3.0, db_conn)</w:t>
             </w:r>
           </w:p>
         </w:tc>
@@ -4570,11 +4482,7 @@
             </w:pPr>
             <w:r>
               <w:rPr/>
-              <w:t xml:space="preserve">1) </w:t>
-            </w:r>
-            <w:r>
-              <w:rPr/>
-              <w:t xml:space="preserve"> “Record for user: 2 updated - 3.0 removed”</w:t>
+              <w:t>1)  “Record for user: 2 updated - 3.0 removed”</w:t>
             </w:r>
           </w:p>
           <w:p>
@@ -4735,15 +4643,7 @@
             </w:pPr>
             <w:r>
               <w:rPr/>
-              <w:t xml:space="preserve">Remove funds for a user with id that already exists and correct data type – integer, funds as correct data type – </w:t>
-            </w:r>
-            <w:r>
-              <w:rPr/>
-              <w:t>integer</w:t>
-            </w:r>
-            <w:r>
-              <w:rPr/>
-              <w:t xml:space="preserve">, amount not exceeding the balance </w:t>
+              <w:t xml:space="preserve">Remove funds for a user with id that already exists and correct data type – integer, funds as correct data type – integer, amount not exceeding the balance </w:t>
             </w:r>
           </w:p>
           <w:p>
@@ -4788,31 +4688,7 @@
             </w:pPr>
             <w:r>
               <w:rPr/>
-              <w:t>remove_funds(</w:t>
-            </w:r>
-            <w:r>
-              <w:rPr/>
-              <w:t>2</w:t>
-            </w:r>
-            <w:r>
-              <w:rPr/>
-              <w:t xml:space="preserve">, </w:t>
-            </w:r>
-            <w:r>
-              <w:rPr/>
-              <w:t>3</w:t>
-            </w:r>
-            <w:r>
-              <w:rPr/>
-              <w:t xml:space="preserve">, </w:t>
-            </w:r>
-            <w:r>
-              <w:rPr/>
-              <w:t>db_</w:t>
-            </w:r>
-            <w:r>
-              <w:rPr/>
-              <w:t>conn)</w:t>
+              <w:t>remove_funds(2, 3, db_conn)</w:t>
             </w:r>
           </w:p>
         </w:tc>
@@ -5130,15 +5006,7 @@
             </w:pPr>
             <w:r>
               <w:rPr/>
-              <w:t xml:space="preserve">Remove funds for a user with id that already exists and correct data type – integer, funds as correct data type – </w:t>
-            </w:r>
-            <w:r>
-              <w:rPr/>
-              <w:t>integer</w:t>
-            </w:r>
-            <w:r>
-              <w:rPr/>
-              <w:t xml:space="preserve">, amount  exceeding the balance </w:t>
+              <w:t xml:space="preserve">Remove funds for a user with id that already exists and correct data type – integer, funds as correct data type – integer, amount  exceeding the balance </w:t>
             </w:r>
           </w:p>
           <w:p>
@@ -5183,31 +5051,7 @@
             </w:pPr>
             <w:r>
               <w:rPr/>
-              <w:t>remove_funds(</w:t>
-            </w:r>
-            <w:r>
-              <w:rPr/>
-              <w:t>3</w:t>
-            </w:r>
-            <w:r>
-              <w:rPr/>
-              <w:t xml:space="preserve">, </w:t>
-            </w:r>
-            <w:r>
-              <w:rPr/>
-              <w:t>45</w:t>
-            </w:r>
-            <w:r>
-              <w:rPr/>
-              <w:t xml:space="preserve">, </w:t>
-            </w:r>
-            <w:r>
-              <w:rPr/>
-              <w:t>db_</w:t>
-            </w:r>
-            <w:r>
-              <w:rPr/>
-              <w:t>conn)</w:t>
+              <w:t>remove_funds(3, 45, db_conn)</w:t>
             </w:r>
           </w:p>
         </w:tc>
@@ -5531,6 +5375,7 @@
             </w:pPr>
             <w:r>
               <w:rPr/>
+              <w:t>17</w:t>
             </w:r>
           </w:p>
         </w:tc>
@@ -5558,6 +5403,22 @@
             </w:pPr>
             <w:r>
               <w:rPr/>
+              <w:t>Remove a user for user with id that already exists and correct data type – integer</w:t>
+            </w:r>
+          </w:p>
+          <w:p>
+            <w:pPr>
+              <w:pStyle w:val="LOnormal"/>
+              <w:widowControl w:val="false"/>
+              <w:shd w:val="clear" w:fill="auto"/>
+              <w:spacing w:lineRule="auto" w:line="240" w:before="0" w:after="0"/>
+              <w:ind w:left="0" w:right="0" w:hanging="0"/>
+              <w:jc w:val="left"/>
+              <w:rPr/>
+            </w:pPr>
+            <w:r>
+              <w:rPr/>
+              <w:t>remove_user(user_id, conn)</w:t>
             </w:r>
           </w:p>
         </w:tc>
@@ -5585,6 +5446,23 @@
             </w:pPr>
             <w:r>
               <w:rPr/>
+              <w:t>remove_user(</w:t>
+            </w:r>
+            <w:r>
+              <w:rPr/>
+              <w:t>1</w:t>
+            </w:r>
+            <w:r>
+              <w:rPr/>
+              <w:t xml:space="preserve">, </w:t>
+            </w:r>
+            <w:r>
+              <w:rPr/>
+              <w:t>db_</w:t>
+            </w:r>
+            <w:r>
+              <w:rPr/>
+              <w:t>conn)</w:t>
             </w:r>
           </w:p>
         </w:tc>
@@ -5612,6 +5490,40 @@
             </w:pPr>
             <w:r>
               <w:rPr/>
+              <w:t>1) “</w:t>
+            </w:r>
+            <w:r>
+              <w:rPr/>
+              <w:t>User 1 deleted”</w:t>
+            </w:r>
+          </w:p>
+          <w:p>
+            <w:pPr>
+              <w:pStyle w:val="LOnormal"/>
+              <w:widowControl w:val="false"/>
+              <w:shd w:val="clear" w:fill="auto"/>
+              <w:spacing w:lineRule="auto" w:line="240" w:before="0" w:after="0"/>
+              <w:ind w:left="0" w:right="0" w:hanging="0"/>
+              <w:jc w:val="left"/>
+              <w:rPr/>
+            </w:pPr>
+            <w:r>
+              <w:rPr/>
+              <w:t>2) user 1 should be removed from the database</w:t>
+            </w:r>
+          </w:p>
+          <w:p>
+            <w:pPr>
+              <w:pStyle w:val="LOnormal"/>
+              <w:widowControl w:val="false"/>
+              <w:shd w:val="clear" w:fill="auto"/>
+              <w:spacing w:lineRule="auto" w:line="240" w:before="0" w:after="0"/>
+              <w:ind w:left="0" w:right="0" w:hanging="0"/>
+              <w:jc w:val="left"/>
+              <w:rPr/>
+            </w:pPr>
+            <w:r>
+              <w:rPr/>
             </w:r>
           </w:p>
         </w:tc>
@@ -5639,6 +5551,110 @@
             </w:pPr>
             <w:r>
               <w:rPr/>
+              <w:drawing>
+                <wp:anchor behindDoc="0" distT="0" distB="0" distL="0" distR="0" simplePos="0" locked="0" layoutInCell="1" allowOverlap="1" relativeHeight="14">
+                  <wp:simplePos x="0" y="0"/>
+                  <wp:positionH relativeFrom="column">
+                    <wp:align>center</wp:align>
+                  </wp:positionH>
+                  <wp:positionV relativeFrom="paragraph">
+                    <wp:posOffset>635</wp:posOffset>
+                  </wp:positionV>
+                  <wp:extent cx="1891665" cy="1074420"/>
+                  <wp:effectExtent l="0" t="0" r="0" b="0"/>
+                  <wp:wrapSquare wrapText="largest"/>
+                  <wp:docPr id="13" name="Image13" descr=""/>
+                  <wp:cNvGraphicFramePr>
+                    <a:graphicFrameLocks xmlns:a="http://schemas.openxmlformats.org/drawingml/2006/main" noChangeAspect="1"/>
+                  </wp:cNvGraphicFramePr>
+                  <a:graphic xmlns:a="http://schemas.openxmlformats.org/drawingml/2006/main">
+                    <a:graphicData uri="http://schemas.openxmlformats.org/drawingml/2006/picture">
+                      <pic:pic xmlns:pic="http://schemas.openxmlformats.org/drawingml/2006/picture">
+                        <pic:nvPicPr>
+                          <pic:cNvPr id="13" name="Image13" descr=""/>
+                          <pic:cNvPicPr>
+                            <a:picLocks noChangeAspect="1" noChangeArrowheads="1"/>
+                          </pic:cNvPicPr>
+                        </pic:nvPicPr>
+                        <pic:blipFill>
+                          <a:blip r:embed="rId14"/>
+                          <a:stretch>
+                            <a:fillRect/>
+                          </a:stretch>
+                        </pic:blipFill>
+                        <pic:spPr bwMode="auto">
+                          <a:xfrm>
+                            <a:off x="0" y="0"/>
+                            <a:ext cx="1891665" cy="1074420"/>
+                          </a:xfrm>
+                          <a:prstGeom prst="rect">
+                            <a:avLst/>
+                          </a:prstGeom>
+                        </pic:spPr>
+                      </pic:pic>
+                    </a:graphicData>
+                  </a:graphic>
+                </wp:anchor>
+              </w:drawing>
+            </w:r>
+          </w:p>
+          <w:p>
+            <w:pPr>
+              <w:pStyle w:val="LOnormal"/>
+              <w:widowControl w:val="false"/>
+              <w:shd w:val="clear" w:fill="auto"/>
+              <w:spacing w:lineRule="auto" w:line="240" w:before="0" w:after="0"/>
+              <w:ind w:left="0" w:right="0" w:hanging="0"/>
+              <w:jc w:val="left"/>
+              <w:rPr/>
+            </w:pPr>
+            <w:r>
+              <w:rPr/>
+              <w:drawing>
+                <wp:anchor behindDoc="0" distT="0" distB="0" distL="0" distR="0" simplePos="0" locked="0" layoutInCell="1" allowOverlap="1" relativeHeight="15">
+                  <wp:simplePos x="0" y="0"/>
+                  <wp:positionH relativeFrom="column">
+                    <wp:align>center</wp:align>
+                  </wp:positionH>
+                  <wp:positionV relativeFrom="paragraph">
+                    <wp:posOffset>635</wp:posOffset>
+                  </wp:positionV>
+                  <wp:extent cx="1891665" cy="1016635"/>
+                  <wp:effectExtent l="0" t="0" r="0" b="0"/>
+                  <wp:wrapSquare wrapText="largest"/>
+                  <wp:docPr id="14" name="Image14" descr=""/>
+                  <wp:cNvGraphicFramePr>
+                    <a:graphicFrameLocks xmlns:a="http://schemas.openxmlformats.org/drawingml/2006/main" noChangeAspect="1"/>
+                  </wp:cNvGraphicFramePr>
+                  <a:graphic xmlns:a="http://schemas.openxmlformats.org/drawingml/2006/main">
+                    <a:graphicData uri="http://schemas.openxmlformats.org/drawingml/2006/picture">
+                      <pic:pic xmlns:pic="http://schemas.openxmlformats.org/drawingml/2006/picture">
+                        <pic:nvPicPr>
+                          <pic:cNvPr id="14" name="Image14" descr=""/>
+                          <pic:cNvPicPr>
+                            <a:picLocks noChangeAspect="1" noChangeArrowheads="1"/>
+                          </pic:cNvPicPr>
+                        </pic:nvPicPr>
+                        <pic:blipFill>
+                          <a:blip r:embed="rId15"/>
+                          <a:stretch>
+                            <a:fillRect/>
+                          </a:stretch>
+                        </pic:blipFill>
+                        <pic:spPr bwMode="auto">
+                          <a:xfrm>
+                            <a:off x="0" y="0"/>
+                            <a:ext cx="1891665" cy="1016635"/>
+                          </a:xfrm>
+                          <a:prstGeom prst="rect">
+                            <a:avLst/>
+                          </a:prstGeom>
+                        </pic:spPr>
+                      </pic:pic>
+                    </a:graphicData>
+                  </a:graphic>
+                </wp:anchor>
+              </w:drawing>
             </w:r>
           </w:p>
         </w:tc>
@@ -5666,6 +5682,7 @@
             </w:pPr>
             <w:r>
               <w:rPr/>
+              <w:t>Even though the message about user being removed was prnted, there was no change in the database</w:t>
             </w:r>
           </w:p>
         </w:tc>
@@ -5696,6 +5713,7 @@
             </w:pPr>
             <w:r>
               <w:rPr/>
+              <w:t>18</w:t>
             </w:r>
           </w:p>
         </w:tc>
@@ -5723,6 +5741,24 @@
             </w:pPr>
             <w:r>
               <w:rPr/>
+              <w:t>Remove a user with id that does not exist and correct data type – integer</w:t>
+            </w:r>
+          </w:p>
+          <w:p>
+            <w:pPr>
+              <w:pStyle w:val="LOnormal"/>
+              <w:keepNext w:val="false"/>
+              <w:keepLines w:val="false"/>
+              <w:widowControl w:val="false"/>
+              <w:shd w:val="clear" w:fill="auto"/>
+              <w:spacing w:lineRule="auto" w:line="240" w:before="0" w:after="0"/>
+              <w:ind w:left="0" w:right="0" w:hanging="0"/>
+              <w:jc w:val="left"/>
+              <w:rPr/>
+            </w:pPr>
+            <w:r>
+              <w:rPr/>
+              <w:t>remove_user(user_id, conn)</w:t>
             </w:r>
           </w:p>
         </w:tc>
@@ -5750,6 +5786,7 @@
             </w:pPr>
             <w:r>
               <w:rPr/>
+              <w:t>remove_user(15, db_conn)</w:t>
             </w:r>
           </w:p>
         </w:tc>
@@ -5777,6 +5814,40 @@
             </w:pPr>
             <w:r>
               <w:rPr/>
+              <w:t>1) “</w:t>
+            </w:r>
+            <w:r>
+              <w:rPr/>
+              <w:t>User does not exist”</w:t>
+            </w:r>
+          </w:p>
+          <w:p>
+            <w:pPr>
+              <w:pStyle w:val="LOnormal"/>
+              <w:widowControl w:val="false"/>
+              <w:shd w:val="clear" w:fill="auto"/>
+              <w:spacing w:lineRule="auto" w:line="240" w:before="0" w:after="0"/>
+              <w:ind w:left="0" w:right="0" w:hanging="0"/>
+              <w:jc w:val="left"/>
+              <w:rPr/>
+            </w:pPr>
+            <w:r>
+              <w:rPr/>
+              <w:t>2) no change in the database</w:t>
+            </w:r>
+          </w:p>
+          <w:p>
+            <w:pPr>
+              <w:pStyle w:val="LOnormal"/>
+              <w:widowControl w:val="false"/>
+              <w:shd w:val="clear" w:fill="auto"/>
+              <w:spacing w:lineRule="auto" w:line="240" w:before="0" w:after="0"/>
+              <w:ind w:left="0" w:right="0" w:hanging="0"/>
+              <w:jc w:val="left"/>
+              <w:rPr/>
+            </w:pPr>
+            <w:r>
+              <w:rPr/>
             </w:r>
           </w:p>
         </w:tc>
@@ -5792,9 +5863,28 @@
           </w:tcPr>
           <w:p>
             <w:pPr>
-              <w:pStyle w:val="LOnormal"/>
-              <w:keepNext w:val="false"/>
-              <w:keepLines w:val="false"/>
+              <w:pStyle w:val="PreformattedText"/>
+              <w:keepNext w:val="false"/>
+              <w:keepLines w:val="false"/>
+              <w:widowControl w:val="false"/>
+              <w:shd w:val="clear" w:fill="auto"/>
+              <w:spacing w:lineRule="auto" w:line="240" w:before="0" w:after="0"/>
+              <w:ind w:left="0" w:right="0" w:hanging="0"/>
+              <w:jc w:val="left"/>
+              <w:rPr/>
+            </w:pPr>
+            <w:r>
+              <w:rPr/>
+              <w:t>“</w:t>
+            </w:r>
+            <w:r>
+              <w:rPr/>
+              <w:t>User does not exist”</w:t>
+            </w:r>
+          </w:p>
+          <w:p>
+            <w:pPr>
+              <w:pStyle w:val="LOnormal"/>
               <w:widowControl w:val="false"/>
               <w:shd w:val="clear" w:fill="auto"/>
               <w:spacing w:lineRule="auto" w:line="240" w:before="0" w:after="0"/>
@@ -5831,6 +5921,7 @@
             </w:pPr>
             <w:r>
               <w:rPr/>
+              <w:t>This test works</w:t>
             </w:r>
           </w:p>
         </w:tc>
@@ -5861,6 +5952,7 @@
             </w:pPr>
             <w:r>
               <w:rPr/>
+              <w:t>19</w:t>
             </w:r>
           </w:p>
         </w:tc>
@@ -5888,6 +5980,36 @@
             </w:pPr>
             <w:r>
               <w:rPr/>
+              <w:t xml:space="preserve">Exit the app while the app is still open, test performed in correct order </w:t>
+            </w:r>
+          </w:p>
+          <w:p>
+            <w:pPr>
+              <w:pStyle w:val="LOnormal"/>
+              <w:widowControl w:val="false"/>
+              <w:shd w:val="clear" w:fill="auto"/>
+              <w:spacing w:lineRule="auto" w:line="240" w:before="0" w:after="0"/>
+              <w:ind w:left="0" w:right="0" w:hanging="0"/>
+              <w:jc w:val="left"/>
+              <w:rPr/>
+            </w:pPr>
+            <w:r>
+              <w:rPr/>
+              <w:t>exit_app(conn)</w:t>
+            </w:r>
+          </w:p>
+          <w:p>
+            <w:pPr>
+              <w:pStyle w:val="LOnormal"/>
+              <w:widowControl w:val="false"/>
+              <w:shd w:val="clear" w:fill="auto"/>
+              <w:spacing w:lineRule="auto" w:line="240" w:before="0" w:after="0"/>
+              <w:ind w:left="0" w:right="0" w:hanging="0"/>
+              <w:jc w:val="left"/>
+              <w:rPr/>
+            </w:pPr>
+            <w:r>
+              <w:rPr/>
             </w:r>
           </w:p>
         </w:tc>
@@ -5915,6 +6037,15 @@
             </w:pPr>
             <w:r>
               <w:rPr/>
+              <w:t>exit_app(</w:t>
+            </w:r>
+            <w:r>
+              <w:rPr/>
+              <w:t>db_</w:t>
+            </w:r>
+            <w:r>
+              <w:rPr/>
+              <w:t>conn)</w:t>
             </w:r>
           </w:p>
         </w:tc>
@@ -5942,6 +6073,26 @@
             </w:pPr>
             <w:r>
               <w:rPr/>
+              <w:t xml:space="preserve">1) </w:t>
+            </w:r>
+            <w:r>
+              <w:rPr/>
+              <w:t>"Exiting app..."</w:t>
+            </w:r>
+          </w:p>
+          <w:p>
+            <w:pPr>
+              <w:pStyle w:val="LOnormal"/>
+              <w:widowControl w:val="false"/>
+              <w:shd w:val="clear" w:fill="auto"/>
+              <w:spacing w:lineRule="auto" w:line="240" w:before="0" w:after="0"/>
+              <w:ind w:left="0" w:right="0" w:hanging="0"/>
+              <w:jc w:val="left"/>
+              <w:rPr/>
+            </w:pPr>
+            <w:r>
+              <w:rPr/>
+              <w:t>2) the next test calling the function exit_app(db_conn)should fail</w:t>
             </w:r>
           </w:p>
         </w:tc>
@@ -5969,6 +6120,193 @@
             </w:pPr>
             <w:r>
               <w:rPr/>
+              <w:t>1)  "Exiting app..."</w:t>
+            </w:r>
+          </w:p>
+          <w:p>
+            <w:pPr>
+              <w:pStyle w:val="LOnormal"/>
+              <w:widowControl w:val="false"/>
+              <w:shd w:val="clear" w:fill="auto"/>
+              <w:spacing w:lineRule="auto" w:line="240" w:before="0" w:after="0"/>
+              <w:ind w:left="0" w:right="0" w:hanging="0"/>
+              <w:jc w:val="left"/>
+              <w:rPr/>
+            </w:pPr>
+            <w:r>
+              <w:rPr/>
+              <w:t>2) the next test did not fail</w:t>
+            </w:r>
+          </w:p>
+          <w:p>
+            <w:pPr>
+              <w:pStyle w:val="LOnormal"/>
+              <w:widowControl w:val="false"/>
+              <w:shd w:val="clear" w:fill="auto"/>
+              <w:spacing w:lineRule="auto" w:line="240" w:before="0" w:after="0"/>
+              <w:ind w:left="0" w:right="0" w:hanging="0"/>
+              <w:jc w:val="left"/>
+              <w:rPr/>
+            </w:pPr>
+            <w:r>
+              <w:rPr/>
+              <w:drawing>
+                <wp:anchor behindDoc="0" distT="0" distB="0" distL="0" distR="0" simplePos="0" locked="0" layoutInCell="1" allowOverlap="1" relativeHeight="17">
+                  <wp:simplePos x="0" y="0"/>
+                  <wp:positionH relativeFrom="column">
+                    <wp:align>center</wp:align>
+                  </wp:positionH>
+                  <wp:positionV relativeFrom="paragraph">
+                    <wp:posOffset>635</wp:posOffset>
+                  </wp:positionV>
+                  <wp:extent cx="1891665" cy="1712595"/>
+                  <wp:effectExtent l="0" t="0" r="0" b="0"/>
+                  <wp:wrapSquare wrapText="largest"/>
+                  <wp:docPr id="15" name="Image16" descr=""/>
+                  <wp:cNvGraphicFramePr>
+                    <a:graphicFrameLocks xmlns:a="http://schemas.openxmlformats.org/drawingml/2006/main" noChangeAspect="1"/>
+                  </wp:cNvGraphicFramePr>
+                  <a:graphic xmlns:a="http://schemas.openxmlformats.org/drawingml/2006/main">
+                    <a:graphicData uri="http://schemas.openxmlformats.org/drawingml/2006/picture">
+                      <pic:pic xmlns:pic="http://schemas.openxmlformats.org/drawingml/2006/picture">
+                        <pic:nvPicPr>
+                          <pic:cNvPr id="15" name="Image16" descr=""/>
+                          <pic:cNvPicPr>
+                            <a:picLocks noChangeAspect="1" noChangeArrowheads="1"/>
+                          </pic:cNvPicPr>
+                        </pic:nvPicPr>
+                        <pic:blipFill>
+                          <a:blip r:embed="rId16"/>
+                          <a:stretch>
+                            <a:fillRect/>
+                          </a:stretch>
+                        </pic:blipFill>
+                        <pic:spPr bwMode="auto">
+                          <a:xfrm>
+                            <a:off x="0" y="0"/>
+                            <a:ext cx="1891665" cy="1712595"/>
+                          </a:xfrm>
+                          <a:prstGeom prst="rect">
+                            <a:avLst/>
+                          </a:prstGeom>
+                        </pic:spPr>
+                      </pic:pic>
+                    </a:graphicData>
+                  </a:graphic>
+                </wp:anchor>
+              </w:drawing>
+            </w:r>
+          </w:p>
+          <w:p>
+            <w:pPr>
+              <w:pStyle w:val="LOnormal"/>
+              <w:widowControl w:val="false"/>
+              <w:shd w:val="clear" w:fill="auto"/>
+              <w:spacing w:lineRule="auto" w:line="240" w:before="0" w:after="0"/>
+              <w:ind w:left="0" w:right="0" w:hanging="0"/>
+              <w:jc w:val="left"/>
+              <w:rPr/>
+            </w:pPr>
+            <w:r>
+              <w:rPr/>
+            </w:r>
+          </w:p>
+          <w:p>
+            <w:pPr>
+              <w:pStyle w:val="LOnormal"/>
+              <w:widowControl w:val="false"/>
+              <w:shd w:val="clear" w:fill="auto"/>
+              <w:spacing w:lineRule="auto" w:line="240" w:before="0" w:after="0"/>
+              <w:ind w:left="0" w:right="0" w:hanging="0"/>
+              <w:jc w:val="left"/>
+              <w:rPr/>
+            </w:pPr>
+            <w:r>
+              <w:rPr/>
+            </w:r>
+          </w:p>
+          <w:p>
+            <w:pPr>
+              <w:pStyle w:val="LOnormal"/>
+              <w:widowControl w:val="false"/>
+              <w:shd w:val="clear" w:fill="auto"/>
+              <w:spacing w:lineRule="auto" w:line="240" w:before="0" w:after="0"/>
+              <w:ind w:left="0" w:right="0" w:hanging="0"/>
+              <w:jc w:val="left"/>
+              <w:rPr/>
+            </w:pPr>
+            <w:r>
+              <w:rPr/>
+            </w:r>
+          </w:p>
+          <w:p>
+            <w:pPr>
+              <w:pStyle w:val="LOnormal"/>
+              <w:widowControl w:val="false"/>
+              <w:shd w:val="clear" w:fill="auto"/>
+              <w:spacing w:lineRule="auto" w:line="240" w:before="0" w:after="0"/>
+              <w:ind w:left="0" w:right="0" w:hanging="0"/>
+              <w:jc w:val="left"/>
+              <w:rPr/>
+            </w:pPr>
+            <w:r>
+              <w:rPr/>
+            </w:r>
+          </w:p>
+          <w:p>
+            <w:pPr>
+              <w:pStyle w:val="LOnormal"/>
+              <w:widowControl w:val="false"/>
+              <w:shd w:val="clear" w:fill="auto"/>
+              <w:spacing w:lineRule="auto" w:line="240" w:before="0" w:after="0"/>
+              <w:ind w:left="0" w:right="0" w:hanging="0"/>
+              <w:jc w:val="left"/>
+              <w:rPr/>
+            </w:pPr>
+            <w:r>
+              <w:rPr/>
+            </w:r>
+          </w:p>
+          <w:p>
+            <w:pPr>
+              <w:pStyle w:val="LOnormal"/>
+              <w:widowControl w:val="false"/>
+              <w:shd w:val="clear" w:fill="auto"/>
+              <w:spacing w:lineRule="auto" w:line="240" w:before="0" w:after="0"/>
+              <w:ind w:left="0" w:right="0" w:hanging="0"/>
+              <w:jc w:val="left"/>
+              <w:rPr/>
+            </w:pPr>
+            <w:r>
+              <w:rPr/>
+            </w:r>
+          </w:p>
+          <w:p>
+            <w:pPr>
+              <w:pStyle w:val="LOnormal"/>
+              <w:widowControl w:val="false"/>
+              <w:shd w:val="clear" w:fill="auto"/>
+              <w:spacing w:lineRule="auto" w:line="240" w:before="0" w:after="0"/>
+              <w:ind w:left="0" w:right="0" w:hanging="0"/>
+              <w:jc w:val="left"/>
+              <w:rPr/>
+            </w:pPr>
+            <w:r>
+              <w:rPr/>
+            </w:r>
+          </w:p>
+          <w:p>
+            <w:pPr>
+              <w:pStyle w:val="LOnormal"/>
+              <w:widowControl w:val="false"/>
+              <w:shd w:val="clear" w:fill="auto"/>
+              <w:spacing w:lineRule="auto" w:line="240" w:before="0" w:after="0"/>
+              <w:ind w:left="0" w:right="0" w:hanging="0"/>
+              <w:jc w:val="left"/>
+              <w:rPr/>
+            </w:pPr>
+            <w:r>
+              <w:rPr/>
             </w:r>
           </w:p>
         </w:tc>
@@ -5996,6 +6334,7 @@
             </w:pPr>
             <w:r>
               <w:rPr/>
+              <w:t>The next test did not fail which means the app either was not closed in this test or it mistakenly prints incorrect message</w:t>
             </w:r>
           </w:p>
         </w:tc>
@@ -6026,6 +6365,7 @@
             </w:pPr>
             <w:r>
               <w:rPr/>
+              <w:t>20</w:t>
             </w:r>
           </w:p>
         </w:tc>
@@ -6053,6 +6393,24 @@
             </w:pPr>
             <w:r>
               <w:rPr/>
+              <w:t xml:space="preserve">Exit the app while the app is closed, test performed in correct order </w:t>
+            </w:r>
+          </w:p>
+          <w:p>
+            <w:pPr>
+              <w:pStyle w:val="LOnormal"/>
+              <w:keepNext w:val="false"/>
+              <w:keepLines w:val="false"/>
+              <w:widowControl w:val="false"/>
+              <w:shd w:val="clear" w:fill="auto"/>
+              <w:spacing w:lineRule="auto" w:line="240" w:before="0" w:after="0"/>
+              <w:ind w:left="0" w:right="0" w:hanging="0"/>
+              <w:jc w:val="left"/>
+              <w:rPr/>
+            </w:pPr>
+            <w:r>
+              <w:rPr/>
+              <w:t>exit_app(conn)</w:t>
             </w:r>
           </w:p>
         </w:tc>
@@ -6080,6 +6438,15 @@
             </w:pPr>
             <w:r>
               <w:rPr/>
+              <w:t>exit_app(</w:t>
+            </w:r>
+            <w:r>
+              <w:rPr/>
+              <w:t>db_</w:t>
+            </w:r>
+            <w:r>
+              <w:rPr/>
+              <w:t>conn)</w:t>
             </w:r>
           </w:p>
         </w:tc>
@@ -6107,6 +6474,11 @@
             </w:pPr>
             <w:r>
               <w:rPr/>
+              <w:t>“</w:t>
+            </w:r>
+            <w:r>
+              <w:rPr/>
+              <w:t>App is already closed”</w:t>
             </w:r>
           </w:p>
         </w:tc>
@@ -6134,6 +6506,191 @@
             </w:pPr>
             <w:r>
               <w:rPr/>
+              <w:drawing>
+                <wp:anchor behindDoc="0" distT="0" distB="0" distL="0" distR="0" simplePos="0" locked="0" layoutInCell="1" allowOverlap="1" relativeHeight="16">
+                  <wp:simplePos x="0" y="0"/>
+                  <wp:positionH relativeFrom="column">
+                    <wp:align>center</wp:align>
+                  </wp:positionH>
+                  <wp:positionV relativeFrom="paragraph">
+                    <wp:posOffset>635</wp:posOffset>
+                  </wp:positionV>
+                  <wp:extent cx="1891665" cy="1712595"/>
+                  <wp:effectExtent l="0" t="0" r="0" b="0"/>
+                  <wp:wrapSquare wrapText="largest"/>
+                  <wp:docPr id="16" name="Image15" descr=""/>
+                  <wp:cNvGraphicFramePr>
+                    <a:graphicFrameLocks xmlns:a="http://schemas.openxmlformats.org/drawingml/2006/main" noChangeAspect="1"/>
+                  </wp:cNvGraphicFramePr>
+                  <a:graphic xmlns:a="http://schemas.openxmlformats.org/drawingml/2006/main">
+                    <a:graphicData uri="http://schemas.openxmlformats.org/drawingml/2006/picture">
+                      <pic:pic xmlns:pic="http://schemas.openxmlformats.org/drawingml/2006/picture">
+                        <pic:nvPicPr>
+                          <pic:cNvPr id="16" name="Image15" descr=""/>
+                          <pic:cNvPicPr>
+                            <a:picLocks noChangeAspect="1" noChangeArrowheads="1"/>
+                          </pic:cNvPicPr>
+                        </pic:nvPicPr>
+                        <pic:blipFill>
+                          <a:blip r:embed="rId17"/>
+                          <a:stretch>
+                            <a:fillRect/>
+                          </a:stretch>
+                        </pic:blipFill>
+                        <pic:spPr bwMode="auto">
+                          <a:xfrm>
+                            <a:off x="0" y="0"/>
+                            <a:ext cx="1891665" cy="1712595"/>
+                          </a:xfrm>
+                          <a:prstGeom prst="rect">
+                            <a:avLst/>
+                          </a:prstGeom>
+                        </pic:spPr>
+                      </pic:pic>
+                    </a:graphicData>
+                  </a:graphic>
+                </wp:anchor>
+              </w:drawing>
+            </w:r>
+          </w:p>
+          <w:p>
+            <w:pPr>
+              <w:pStyle w:val="LOnormal"/>
+              <w:widowControl w:val="false"/>
+              <w:shd w:val="clear" w:fill="auto"/>
+              <w:spacing w:lineRule="auto" w:line="240" w:before="0" w:after="0"/>
+              <w:ind w:left="0" w:right="0" w:hanging="0"/>
+              <w:jc w:val="left"/>
+              <w:rPr/>
+            </w:pPr>
+            <w:r>
+              <w:rPr/>
+            </w:r>
+          </w:p>
+          <w:p>
+            <w:pPr>
+              <w:pStyle w:val="LOnormal"/>
+              <w:widowControl w:val="false"/>
+              <w:shd w:val="clear" w:fill="auto"/>
+              <w:spacing w:lineRule="auto" w:line="240" w:before="0" w:after="0"/>
+              <w:ind w:left="0" w:right="0" w:hanging="0"/>
+              <w:jc w:val="left"/>
+              <w:rPr/>
+            </w:pPr>
+            <w:r>
+              <w:rPr/>
+            </w:r>
+          </w:p>
+          <w:p>
+            <w:pPr>
+              <w:pStyle w:val="LOnormal"/>
+              <w:widowControl w:val="false"/>
+              <w:shd w:val="clear" w:fill="auto"/>
+              <w:spacing w:lineRule="auto" w:line="240" w:before="0" w:after="0"/>
+              <w:ind w:left="0" w:right="0" w:hanging="0"/>
+              <w:jc w:val="left"/>
+              <w:rPr/>
+            </w:pPr>
+            <w:r>
+              <w:rPr/>
+            </w:r>
+          </w:p>
+          <w:p>
+            <w:pPr>
+              <w:pStyle w:val="LOnormal"/>
+              <w:widowControl w:val="false"/>
+              <w:shd w:val="clear" w:fill="auto"/>
+              <w:spacing w:lineRule="auto" w:line="240" w:before="0" w:after="0"/>
+              <w:ind w:left="0" w:right="0" w:hanging="0"/>
+              <w:jc w:val="left"/>
+              <w:rPr/>
+            </w:pPr>
+            <w:r>
+              <w:rPr/>
+            </w:r>
+          </w:p>
+          <w:p>
+            <w:pPr>
+              <w:pStyle w:val="LOnormal"/>
+              <w:widowControl w:val="false"/>
+              <w:shd w:val="clear" w:fill="auto"/>
+              <w:spacing w:lineRule="auto" w:line="240" w:before="0" w:after="0"/>
+              <w:ind w:left="0" w:right="0" w:hanging="0"/>
+              <w:jc w:val="left"/>
+              <w:rPr/>
+            </w:pPr>
+            <w:r>
+              <w:rPr/>
+            </w:r>
+          </w:p>
+          <w:p>
+            <w:pPr>
+              <w:pStyle w:val="LOnormal"/>
+              <w:widowControl w:val="false"/>
+              <w:shd w:val="clear" w:fill="auto"/>
+              <w:spacing w:lineRule="auto" w:line="240" w:before="0" w:after="0"/>
+              <w:ind w:left="0" w:right="0" w:hanging="0"/>
+              <w:jc w:val="left"/>
+              <w:rPr/>
+            </w:pPr>
+            <w:r>
+              <w:rPr/>
+            </w:r>
+          </w:p>
+          <w:p>
+            <w:pPr>
+              <w:pStyle w:val="LOnormal"/>
+              <w:widowControl w:val="false"/>
+              <w:shd w:val="clear" w:fill="auto"/>
+              <w:spacing w:lineRule="auto" w:line="240" w:before="0" w:after="0"/>
+              <w:ind w:left="0" w:right="0" w:hanging="0"/>
+              <w:jc w:val="left"/>
+              <w:rPr/>
+            </w:pPr>
+            <w:r>
+              <w:rPr/>
+            </w:r>
+          </w:p>
+          <w:p>
+            <w:pPr>
+              <w:pStyle w:val="LOnormal"/>
+              <w:widowControl w:val="false"/>
+              <w:shd w:val="clear" w:fill="auto"/>
+              <w:spacing w:lineRule="auto" w:line="240" w:before="0" w:after="0"/>
+              <w:ind w:left="0" w:right="0" w:hanging="0"/>
+              <w:jc w:val="left"/>
+              <w:rPr/>
+            </w:pPr>
+            <w:r>
+              <w:rPr/>
+            </w:r>
+          </w:p>
+          <w:p>
+            <w:pPr>
+              <w:pStyle w:val="LOnormal"/>
+              <w:widowControl w:val="false"/>
+              <w:shd w:val="clear" w:fill="auto"/>
+              <w:spacing w:lineRule="auto" w:line="240" w:before="0" w:after="0"/>
+              <w:ind w:left="0" w:right="0" w:hanging="0"/>
+              <w:jc w:val="left"/>
+              <w:rPr/>
+            </w:pPr>
+            <w:r>
+              <w:rPr/>
+            </w:r>
+          </w:p>
+          <w:p>
+            <w:pPr>
+              <w:pStyle w:val="LOnormal"/>
+              <w:widowControl w:val="false"/>
+              <w:shd w:val="clear" w:fill="auto"/>
+              <w:spacing w:lineRule="auto" w:line="240" w:before="0" w:after="0"/>
+              <w:ind w:left="0" w:right="0" w:hanging="0"/>
+              <w:jc w:val="left"/>
+              <w:rPr/>
+            </w:pPr>
+            <w:r>
+              <w:rPr/>
             </w:r>
           </w:p>
         </w:tc>
@@ -6161,1656 +6718,7 @@
             </w:pPr>
             <w:r>
               <w:rPr/>
-            </w:r>
-          </w:p>
-        </w:tc>
-      </w:tr>
-      <w:tr>
-        <w:trPr/>
-        <w:tc>
-          <w:tcPr>
-            <w:tcW w:w="658" w:type="dxa"/>
-            <w:tcBorders>
-              <w:left w:val="single" w:sz="8" w:space="0" w:color="000000"/>
-              <w:bottom w:val="single" w:sz="8" w:space="0" w:color="000000"/>
-              <w:right w:val="single" w:sz="8" w:space="0" w:color="000000"/>
-            </w:tcBorders>
-            <w:shd w:fill="auto" w:val="clear"/>
-          </w:tcPr>
-          <w:p>
-            <w:pPr>
-              <w:pStyle w:val="LOnormal"/>
-              <w:keepNext w:val="false"/>
-              <w:keepLines w:val="false"/>
-              <w:widowControl w:val="false"/>
-              <w:shd w:val="clear" w:fill="auto"/>
-              <w:spacing w:lineRule="auto" w:line="240" w:before="0" w:after="0"/>
-              <w:ind w:left="0" w:right="0" w:hanging="0"/>
-              <w:jc w:val="left"/>
-              <w:rPr/>
-            </w:pPr>
-            <w:r>
-              <w:rPr/>
-            </w:r>
-          </w:p>
-        </w:tc>
-        <w:tc>
-          <w:tcPr>
-            <w:tcW w:w="2551" w:type="dxa"/>
-            <w:tcBorders>
-              <w:left w:val="single" w:sz="8" w:space="0" w:color="000000"/>
-              <w:bottom w:val="single" w:sz="8" w:space="0" w:color="000000"/>
-              <w:right w:val="single" w:sz="8" w:space="0" w:color="000000"/>
-            </w:tcBorders>
-            <w:shd w:fill="auto" w:val="clear"/>
-          </w:tcPr>
-          <w:p>
-            <w:pPr>
-              <w:pStyle w:val="LOnormal"/>
-              <w:keepNext w:val="false"/>
-              <w:keepLines w:val="false"/>
-              <w:widowControl w:val="false"/>
-              <w:shd w:val="clear" w:fill="auto"/>
-              <w:spacing w:lineRule="auto" w:line="240" w:before="0" w:after="0"/>
-              <w:ind w:left="0" w:right="0" w:hanging="0"/>
-              <w:jc w:val="left"/>
-              <w:rPr/>
-            </w:pPr>
-            <w:r>
-              <w:rPr/>
-            </w:r>
-          </w:p>
-        </w:tc>
-        <w:tc>
-          <w:tcPr>
-            <w:tcW w:w="2283" w:type="dxa"/>
-            <w:tcBorders>
-              <w:left w:val="single" w:sz="8" w:space="0" w:color="000000"/>
-              <w:bottom w:val="single" w:sz="8" w:space="0" w:color="000000"/>
-              <w:right w:val="single" w:sz="8" w:space="0" w:color="000000"/>
-            </w:tcBorders>
-            <w:shd w:fill="auto" w:val="clear"/>
-          </w:tcPr>
-          <w:p>
-            <w:pPr>
-              <w:pStyle w:val="LOnormal"/>
-              <w:keepNext w:val="false"/>
-              <w:keepLines w:val="false"/>
-              <w:widowControl w:val="false"/>
-              <w:shd w:val="clear" w:fill="auto"/>
-              <w:spacing w:lineRule="auto" w:line="240" w:before="0" w:after="0"/>
-              <w:ind w:left="0" w:right="0" w:hanging="0"/>
-              <w:jc w:val="left"/>
-              <w:rPr/>
-            </w:pPr>
-            <w:r>
-              <w:rPr/>
-            </w:r>
-          </w:p>
-        </w:tc>
-        <w:tc>
-          <w:tcPr>
-            <w:tcW w:w="2892" w:type="dxa"/>
-            <w:tcBorders>
-              <w:left w:val="single" w:sz="8" w:space="0" w:color="000000"/>
-              <w:bottom w:val="single" w:sz="8" w:space="0" w:color="000000"/>
-              <w:right w:val="single" w:sz="8" w:space="0" w:color="000000"/>
-            </w:tcBorders>
-            <w:shd w:fill="auto" w:val="clear"/>
-          </w:tcPr>
-          <w:p>
-            <w:pPr>
-              <w:pStyle w:val="LOnormal"/>
-              <w:keepNext w:val="false"/>
-              <w:keepLines w:val="false"/>
-              <w:widowControl w:val="false"/>
-              <w:shd w:val="clear" w:fill="auto"/>
-              <w:spacing w:lineRule="auto" w:line="240" w:before="0" w:after="0"/>
-              <w:ind w:left="0" w:right="0" w:hanging="0"/>
-              <w:jc w:val="left"/>
-              <w:rPr/>
-            </w:pPr>
-            <w:r>
-              <w:rPr/>
-            </w:r>
-          </w:p>
-        </w:tc>
-        <w:tc>
-          <w:tcPr>
-            <w:tcW w:w="3179" w:type="dxa"/>
-            <w:tcBorders>
-              <w:left w:val="single" w:sz="8" w:space="0" w:color="000000"/>
-              <w:bottom w:val="single" w:sz="8" w:space="0" w:color="000000"/>
-              <w:right w:val="single" w:sz="8" w:space="0" w:color="000000"/>
-            </w:tcBorders>
-            <w:shd w:fill="auto" w:val="clear"/>
-          </w:tcPr>
-          <w:p>
-            <w:pPr>
-              <w:pStyle w:val="LOnormal"/>
-              <w:keepNext w:val="false"/>
-              <w:keepLines w:val="false"/>
-              <w:widowControl w:val="false"/>
-              <w:shd w:val="clear" w:fill="auto"/>
-              <w:spacing w:lineRule="auto" w:line="240" w:before="0" w:after="0"/>
-              <w:ind w:left="0" w:right="0" w:hanging="0"/>
-              <w:jc w:val="left"/>
-              <w:rPr/>
-            </w:pPr>
-            <w:r>
-              <w:rPr/>
-            </w:r>
-          </w:p>
-        </w:tc>
-        <w:tc>
-          <w:tcPr>
-            <w:tcW w:w="2420" w:type="dxa"/>
-            <w:tcBorders>
-              <w:left w:val="single" w:sz="8" w:space="0" w:color="000000"/>
-              <w:bottom w:val="single" w:sz="8" w:space="0" w:color="000000"/>
-              <w:right w:val="single" w:sz="8" w:space="0" w:color="000000"/>
-            </w:tcBorders>
-            <w:shd w:fill="auto" w:val="clear"/>
-          </w:tcPr>
-          <w:p>
-            <w:pPr>
-              <w:pStyle w:val="LOnormal"/>
-              <w:keepNext w:val="false"/>
-              <w:keepLines w:val="false"/>
-              <w:widowControl w:val="false"/>
-              <w:shd w:val="clear" w:fill="auto"/>
-              <w:spacing w:lineRule="auto" w:line="240" w:before="0" w:after="0"/>
-              <w:ind w:left="0" w:right="0" w:hanging="0"/>
-              <w:jc w:val="left"/>
-              <w:rPr/>
-            </w:pPr>
-            <w:r>
-              <w:rPr/>
-            </w:r>
-          </w:p>
-        </w:tc>
-      </w:tr>
-      <w:tr>
-        <w:trPr/>
-        <w:tc>
-          <w:tcPr>
-            <w:tcW w:w="658" w:type="dxa"/>
-            <w:tcBorders>
-              <w:left w:val="single" w:sz="8" w:space="0" w:color="000000"/>
-              <w:bottom w:val="single" w:sz="8" w:space="0" w:color="000000"/>
-              <w:right w:val="single" w:sz="8" w:space="0" w:color="000000"/>
-            </w:tcBorders>
-            <w:shd w:fill="auto" w:val="clear"/>
-          </w:tcPr>
-          <w:p>
-            <w:pPr>
-              <w:pStyle w:val="LOnormal"/>
-              <w:keepNext w:val="false"/>
-              <w:keepLines w:val="false"/>
-              <w:widowControl w:val="false"/>
-              <w:shd w:val="clear" w:fill="auto"/>
-              <w:spacing w:lineRule="auto" w:line="240" w:before="0" w:after="0"/>
-              <w:ind w:left="0" w:right="0" w:hanging="0"/>
-              <w:jc w:val="left"/>
-              <w:rPr/>
-            </w:pPr>
-            <w:r>
-              <w:rPr/>
-            </w:r>
-          </w:p>
-        </w:tc>
-        <w:tc>
-          <w:tcPr>
-            <w:tcW w:w="2551" w:type="dxa"/>
-            <w:tcBorders>
-              <w:left w:val="single" w:sz="8" w:space="0" w:color="000000"/>
-              <w:bottom w:val="single" w:sz="8" w:space="0" w:color="000000"/>
-              <w:right w:val="single" w:sz="8" w:space="0" w:color="000000"/>
-            </w:tcBorders>
-            <w:shd w:fill="auto" w:val="clear"/>
-          </w:tcPr>
-          <w:p>
-            <w:pPr>
-              <w:pStyle w:val="LOnormal"/>
-              <w:keepNext w:val="false"/>
-              <w:keepLines w:val="false"/>
-              <w:widowControl w:val="false"/>
-              <w:shd w:val="clear" w:fill="auto"/>
-              <w:spacing w:lineRule="auto" w:line="240" w:before="0" w:after="0"/>
-              <w:ind w:left="0" w:right="0" w:hanging="0"/>
-              <w:jc w:val="left"/>
-              <w:rPr/>
-            </w:pPr>
-            <w:r>
-              <w:rPr/>
-            </w:r>
-          </w:p>
-        </w:tc>
-        <w:tc>
-          <w:tcPr>
-            <w:tcW w:w="2283" w:type="dxa"/>
-            <w:tcBorders>
-              <w:left w:val="single" w:sz="8" w:space="0" w:color="000000"/>
-              <w:bottom w:val="single" w:sz="8" w:space="0" w:color="000000"/>
-              <w:right w:val="single" w:sz="8" w:space="0" w:color="000000"/>
-            </w:tcBorders>
-            <w:shd w:fill="auto" w:val="clear"/>
-          </w:tcPr>
-          <w:p>
-            <w:pPr>
-              <w:pStyle w:val="LOnormal"/>
-              <w:keepNext w:val="false"/>
-              <w:keepLines w:val="false"/>
-              <w:widowControl w:val="false"/>
-              <w:shd w:val="clear" w:fill="auto"/>
-              <w:spacing w:lineRule="auto" w:line="240" w:before="0" w:after="0"/>
-              <w:ind w:left="0" w:right="0" w:hanging="0"/>
-              <w:jc w:val="left"/>
-              <w:rPr/>
-            </w:pPr>
-            <w:r>
-              <w:rPr/>
-            </w:r>
-          </w:p>
-        </w:tc>
-        <w:tc>
-          <w:tcPr>
-            <w:tcW w:w="2892" w:type="dxa"/>
-            <w:tcBorders>
-              <w:left w:val="single" w:sz="8" w:space="0" w:color="000000"/>
-              <w:bottom w:val="single" w:sz="8" w:space="0" w:color="000000"/>
-              <w:right w:val="single" w:sz="8" w:space="0" w:color="000000"/>
-            </w:tcBorders>
-            <w:shd w:fill="auto" w:val="clear"/>
-          </w:tcPr>
-          <w:p>
-            <w:pPr>
-              <w:pStyle w:val="LOnormal"/>
-              <w:keepNext w:val="false"/>
-              <w:keepLines w:val="false"/>
-              <w:widowControl w:val="false"/>
-              <w:shd w:val="clear" w:fill="auto"/>
-              <w:spacing w:lineRule="auto" w:line="240" w:before="0" w:after="0"/>
-              <w:ind w:left="0" w:right="0" w:hanging="0"/>
-              <w:jc w:val="left"/>
-              <w:rPr/>
-            </w:pPr>
-            <w:r>
-              <w:rPr/>
-            </w:r>
-          </w:p>
-        </w:tc>
-        <w:tc>
-          <w:tcPr>
-            <w:tcW w:w="3179" w:type="dxa"/>
-            <w:tcBorders>
-              <w:left w:val="single" w:sz="8" w:space="0" w:color="000000"/>
-              <w:bottom w:val="single" w:sz="8" w:space="0" w:color="000000"/>
-              <w:right w:val="single" w:sz="8" w:space="0" w:color="000000"/>
-            </w:tcBorders>
-            <w:shd w:fill="auto" w:val="clear"/>
-          </w:tcPr>
-          <w:p>
-            <w:pPr>
-              <w:pStyle w:val="LOnormal"/>
-              <w:keepNext w:val="false"/>
-              <w:keepLines w:val="false"/>
-              <w:widowControl w:val="false"/>
-              <w:shd w:val="clear" w:fill="auto"/>
-              <w:spacing w:lineRule="auto" w:line="240" w:before="0" w:after="0"/>
-              <w:ind w:left="0" w:right="0" w:hanging="0"/>
-              <w:jc w:val="left"/>
-              <w:rPr/>
-            </w:pPr>
-            <w:r>
-              <w:rPr/>
-            </w:r>
-          </w:p>
-        </w:tc>
-        <w:tc>
-          <w:tcPr>
-            <w:tcW w:w="2420" w:type="dxa"/>
-            <w:tcBorders>
-              <w:left w:val="single" w:sz="8" w:space="0" w:color="000000"/>
-              <w:bottom w:val="single" w:sz="8" w:space="0" w:color="000000"/>
-              <w:right w:val="single" w:sz="8" w:space="0" w:color="000000"/>
-            </w:tcBorders>
-            <w:shd w:fill="auto" w:val="clear"/>
-          </w:tcPr>
-          <w:p>
-            <w:pPr>
-              <w:pStyle w:val="LOnormal"/>
-              <w:keepNext w:val="false"/>
-              <w:keepLines w:val="false"/>
-              <w:widowControl w:val="false"/>
-              <w:shd w:val="clear" w:fill="auto"/>
-              <w:spacing w:lineRule="auto" w:line="240" w:before="0" w:after="0"/>
-              <w:ind w:left="0" w:right="0" w:hanging="0"/>
-              <w:jc w:val="left"/>
-              <w:rPr/>
-            </w:pPr>
-            <w:r>
-              <w:rPr/>
-            </w:r>
-          </w:p>
-        </w:tc>
-      </w:tr>
-      <w:tr>
-        <w:trPr/>
-        <w:tc>
-          <w:tcPr>
-            <w:tcW w:w="658" w:type="dxa"/>
-            <w:tcBorders>
-              <w:left w:val="single" w:sz="8" w:space="0" w:color="000000"/>
-              <w:bottom w:val="single" w:sz="8" w:space="0" w:color="000000"/>
-              <w:right w:val="single" w:sz="8" w:space="0" w:color="000000"/>
-            </w:tcBorders>
-            <w:shd w:fill="auto" w:val="clear"/>
-          </w:tcPr>
-          <w:p>
-            <w:pPr>
-              <w:pStyle w:val="LOnormal"/>
-              <w:keepNext w:val="false"/>
-              <w:keepLines w:val="false"/>
-              <w:widowControl w:val="false"/>
-              <w:shd w:val="clear" w:fill="auto"/>
-              <w:spacing w:lineRule="auto" w:line="240" w:before="0" w:after="0"/>
-              <w:ind w:left="0" w:right="0" w:hanging="0"/>
-              <w:jc w:val="left"/>
-              <w:rPr/>
-            </w:pPr>
-            <w:r>
-              <w:rPr/>
-            </w:r>
-          </w:p>
-        </w:tc>
-        <w:tc>
-          <w:tcPr>
-            <w:tcW w:w="2551" w:type="dxa"/>
-            <w:tcBorders>
-              <w:left w:val="single" w:sz="8" w:space="0" w:color="000000"/>
-              <w:bottom w:val="single" w:sz="8" w:space="0" w:color="000000"/>
-              <w:right w:val="single" w:sz="8" w:space="0" w:color="000000"/>
-            </w:tcBorders>
-            <w:shd w:fill="auto" w:val="clear"/>
-          </w:tcPr>
-          <w:p>
-            <w:pPr>
-              <w:pStyle w:val="LOnormal"/>
-              <w:keepNext w:val="false"/>
-              <w:keepLines w:val="false"/>
-              <w:widowControl w:val="false"/>
-              <w:shd w:val="clear" w:fill="auto"/>
-              <w:spacing w:lineRule="auto" w:line="240" w:before="0" w:after="0"/>
-              <w:ind w:left="0" w:right="0" w:hanging="0"/>
-              <w:jc w:val="left"/>
-              <w:rPr/>
-            </w:pPr>
-            <w:r>
-              <w:rPr/>
-            </w:r>
-          </w:p>
-        </w:tc>
-        <w:tc>
-          <w:tcPr>
-            <w:tcW w:w="2283" w:type="dxa"/>
-            <w:tcBorders>
-              <w:left w:val="single" w:sz="8" w:space="0" w:color="000000"/>
-              <w:bottom w:val="single" w:sz="8" w:space="0" w:color="000000"/>
-              <w:right w:val="single" w:sz="8" w:space="0" w:color="000000"/>
-            </w:tcBorders>
-            <w:shd w:fill="auto" w:val="clear"/>
-          </w:tcPr>
-          <w:p>
-            <w:pPr>
-              <w:pStyle w:val="LOnormal"/>
-              <w:keepNext w:val="false"/>
-              <w:keepLines w:val="false"/>
-              <w:widowControl w:val="false"/>
-              <w:shd w:val="clear" w:fill="auto"/>
-              <w:spacing w:lineRule="auto" w:line="240" w:before="0" w:after="0"/>
-              <w:ind w:left="0" w:right="0" w:hanging="0"/>
-              <w:jc w:val="left"/>
-              <w:rPr/>
-            </w:pPr>
-            <w:r>
-              <w:rPr/>
-            </w:r>
-          </w:p>
-        </w:tc>
-        <w:tc>
-          <w:tcPr>
-            <w:tcW w:w="2892" w:type="dxa"/>
-            <w:tcBorders>
-              <w:left w:val="single" w:sz="8" w:space="0" w:color="000000"/>
-              <w:bottom w:val="single" w:sz="8" w:space="0" w:color="000000"/>
-              <w:right w:val="single" w:sz="8" w:space="0" w:color="000000"/>
-            </w:tcBorders>
-            <w:shd w:fill="auto" w:val="clear"/>
-          </w:tcPr>
-          <w:p>
-            <w:pPr>
-              <w:pStyle w:val="LOnormal"/>
-              <w:keepNext w:val="false"/>
-              <w:keepLines w:val="false"/>
-              <w:widowControl w:val="false"/>
-              <w:shd w:val="clear" w:fill="auto"/>
-              <w:spacing w:lineRule="auto" w:line="240" w:before="0" w:after="0"/>
-              <w:ind w:left="0" w:right="0" w:hanging="0"/>
-              <w:jc w:val="left"/>
-              <w:rPr/>
-            </w:pPr>
-            <w:r>
-              <w:rPr/>
-            </w:r>
-          </w:p>
-        </w:tc>
-        <w:tc>
-          <w:tcPr>
-            <w:tcW w:w="3179" w:type="dxa"/>
-            <w:tcBorders>
-              <w:left w:val="single" w:sz="8" w:space="0" w:color="000000"/>
-              <w:bottom w:val="single" w:sz="8" w:space="0" w:color="000000"/>
-              <w:right w:val="single" w:sz="8" w:space="0" w:color="000000"/>
-            </w:tcBorders>
-            <w:shd w:fill="auto" w:val="clear"/>
-          </w:tcPr>
-          <w:p>
-            <w:pPr>
-              <w:pStyle w:val="LOnormal"/>
-              <w:keepNext w:val="false"/>
-              <w:keepLines w:val="false"/>
-              <w:widowControl w:val="false"/>
-              <w:shd w:val="clear" w:fill="auto"/>
-              <w:spacing w:lineRule="auto" w:line="240" w:before="0" w:after="0"/>
-              <w:ind w:left="0" w:right="0" w:hanging="0"/>
-              <w:jc w:val="left"/>
-              <w:rPr/>
-            </w:pPr>
-            <w:r>
-              <w:rPr/>
-            </w:r>
-          </w:p>
-        </w:tc>
-        <w:tc>
-          <w:tcPr>
-            <w:tcW w:w="2420" w:type="dxa"/>
-            <w:tcBorders>
-              <w:left w:val="single" w:sz="8" w:space="0" w:color="000000"/>
-              <w:bottom w:val="single" w:sz="8" w:space="0" w:color="000000"/>
-              <w:right w:val="single" w:sz="8" w:space="0" w:color="000000"/>
-            </w:tcBorders>
-            <w:shd w:fill="auto" w:val="clear"/>
-          </w:tcPr>
-          <w:p>
-            <w:pPr>
-              <w:pStyle w:val="LOnormal"/>
-              <w:keepNext w:val="false"/>
-              <w:keepLines w:val="false"/>
-              <w:widowControl w:val="false"/>
-              <w:shd w:val="clear" w:fill="auto"/>
-              <w:spacing w:lineRule="auto" w:line="240" w:before="0" w:after="0"/>
-              <w:ind w:left="0" w:right="0" w:hanging="0"/>
-              <w:jc w:val="left"/>
-              <w:rPr/>
-            </w:pPr>
-            <w:r>
-              <w:rPr/>
-            </w:r>
-          </w:p>
-        </w:tc>
-      </w:tr>
-      <w:tr>
-        <w:trPr/>
-        <w:tc>
-          <w:tcPr>
-            <w:tcW w:w="658" w:type="dxa"/>
-            <w:tcBorders>
-              <w:left w:val="single" w:sz="8" w:space="0" w:color="000000"/>
-              <w:bottom w:val="single" w:sz="8" w:space="0" w:color="000000"/>
-              <w:right w:val="single" w:sz="8" w:space="0" w:color="000000"/>
-            </w:tcBorders>
-            <w:shd w:fill="auto" w:val="clear"/>
-          </w:tcPr>
-          <w:p>
-            <w:pPr>
-              <w:pStyle w:val="LOnormal"/>
-              <w:keepNext w:val="false"/>
-              <w:keepLines w:val="false"/>
-              <w:widowControl w:val="false"/>
-              <w:shd w:val="clear" w:fill="auto"/>
-              <w:spacing w:lineRule="auto" w:line="240" w:before="0" w:after="0"/>
-              <w:ind w:left="0" w:right="0" w:hanging="0"/>
-              <w:jc w:val="left"/>
-              <w:rPr/>
-            </w:pPr>
-            <w:r>
-              <w:rPr/>
-            </w:r>
-          </w:p>
-        </w:tc>
-        <w:tc>
-          <w:tcPr>
-            <w:tcW w:w="2551" w:type="dxa"/>
-            <w:tcBorders>
-              <w:left w:val="single" w:sz="8" w:space="0" w:color="000000"/>
-              <w:bottom w:val="single" w:sz="8" w:space="0" w:color="000000"/>
-              <w:right w:val="single" w:sz="8" w:space="0" w:color="000000"/>
-            </w:tcBorders>
-            <w:shd w:fill="auto" w:val="clear"/>
-          </w:tcPr>
-          <w:p>
-            <w:pPr>
-              <w:pStyle w:val="LOnormal"/>
-              <w:keepNext w:val="false"/>
-              <w:keepLines w:val="false"/>
-              <w:widowControl w:val="false"/>
-              <w:shd w:val="clear" w:fill="auto"/>
-              <w:spacing w:lineRule="auto" w:line="240" w:before="0" w:after="0"/>
-              <w:ind w:left="0" w:right="0" w:hanging="0"/>
-              <w:jc w:val="left"/>
-              <w:rPr/>
-            </w:pPr>
-            <w:r>
-              <w:rPr/>
-            </w:r>
-          </w:p>
-        </w:tc>
-        <w:tc>
-          <w:tcPr>
-            <w:tcW w:w="2283" w:type="dxa"/>
-            <w:tcBorders>
-              <w:left w:val="single" w:sz="8" w:space="0" w:color="000000"/>
-              <w:bottom w:val="single" w:sz="8" w:space="0" w:color="000000"/>
-              <w:right w:val="single" w:sz="8" w:space="0" w:color="000000"/>
-            </w:tcBorders>
-            <w:shd w:fill="auto" w:val="clear"/>
-          </w:tcPr>
-          <w:p>
-            <w:pPr>
-              <w:pStyle w:val="LOnormal"/>
-              <w:keepNext w:val="false"/>
-              <w:keepLines w:val="false"/>
-              <w:widowControl w:val="false"/>
-              <w:shd w:val="clear" w:fill="auto"/>
-              <w:spacing w:lineRule="auto" w:line="240" w:before="0" w:after="0"/>
-              <w:ind w:left="0" w:right="0" w:hanging="0"/>
-              <w:jc w:val="left"/>
-              <w:rPr/>
-            </w:pPr>
-            <w:r>
-              <w:rPr/>
-            </w:r>
-          </w:p>
-        </w:tc>
-        <w:tc>
-          <w:tcPr>
-            <w:tcW w:w="2892" w:type="dxa"/>
-            <w:tcBorders>
-              <w:left w:val="single" w:sz="8" w:space="0" w:color="000000"/>
-              <w:bottom w:val="single" w:sz="8" w:space="0" w:color="000000"/>
-              <w:right w:val="single" w:sz="8" w:space="0" w:color="000000"/>
-            </w:tcBorders>
-            <w:shd w:fill="auto" w:val="clear"/>
-          </w:tcPr>
-          <w:p>
-            <w:pPr>
-              <w:pStyle w:val="LOnormal"/>
-              <w:keepNext w:val="false"/>
-              <w:keepLines w:val="false"/>
-              <w:widowControl w:val="false"/>
-              <w:shd w:val="clear" w:fill="auto"/>
-              <w:spacing w:lineRule="auto" w:line="240" w:before="0" w:after="0"/>
-              <w:ind w:left="0" w:right="0" w:hanging="0"/>
-              <w:jc w:val="left"/>
-              <w:rPr/>
-            </w:pPr>
-            <w:r>
-              <w:rPr/>
-            </w:r>
-          </w:p>
-        </w:tc>
-        <w:tc>
-          <w:tcPr>
-            <w:tcW w:w="3179" w:type="dxa"/>
-            <w:tcBorders>
-              <w:left w:val="single" w:sz="8" w:space="0" w:color="000000"/>
-              <w:bottom w:val="single" w:sz="8" w:space="0" w:color="000000"/>
-              <w:right w:val="single" w:sz="8" w:space="0" w:color="000000"/>
-            </w:tcBorders>
-            <w:shd w:fill="auto" w:val="clear"/>
-          </w:tcPr>
-          <w:p>
-            <w:pPr>
-              <w:pStyle w:val="LOnormal"/>
-              <w:keepNext w:val="false"/>
-              <w:keepLines w:val="false"/>
-              <w:widowControl w:val="false"/>
-              <w:shd w:val="clear" w:fill="auto"/>
-              <w:spacing w:lineRule="auto" w:line="240" w:before="0" w:after="0"/>
-              <w:ind w:left="0" w:right="0" w:hanging="0"/>
-              <w:jc w:val="left"/>
-              <w:rPr/>
-            </w:pPr>
-            <w:r>
-              <w:rPr/>
-            </w:r>
-          </w:p>
-        </w:tc>
-        <w:tc>
-          <w:tcPr>
-            <w:tcW w:w="2420" w:type="dxa"/>
-            <w:tcBorders>
-              <w:left w:val="single" w:sz="8" w:space="0" w:color="000000"/>
-              <w:bottom w:val="single" w:sz="8" w:space="0" w:color="000000"/>
-              <w:right w:val="single" w:sz="8" w:space="0" w:color="000000"/>
-            </w:tcBorders>
-            <w:shd w:fill="auto" w:val="clear"/>
-          </w:tcPr>
-          <w:p>
-            <w:pPr>
-              <w:pStyle w:val="LOnormal"/>
-              <w:keepNext w:val="false"/>
-              <w:keepLines w:val="false"/>
-              <w:widowControl w:val="false"/>
-              <w:shd w:val="clear" w:fill="auto"/>
-              <w:spacing w:lineRule="auto" w:line="240" w:before="0" w:after="0"/>
-              <w:ind w:left="0" w:right="0" w:hanging="0"/>
-              <w:jc w:val="left"/>
-              <w:rPr/>
-            </w:pPr>
-            <w:r>
-              <w:rPr/>
-            </w:r>
-          </w:p>
-        </w:tc>
-      </w:tr>
-      <w:tr>
-        <w:trPr/>
-        <w:tc>
-          <w:tcPr>
-            <w:tcW w:w="658" w:type="dxa"/>
-            <w:tcBorders>
-              <w:left w:val="single" w:sz="8" w:space="0" w:color="000000"/>
-              <w:bottom w:val="single" w:sz="8" w:space="0" w:color="000000"/>
-              <w:right w:val="single" w:sz="8" w:space="0" w:color="000000"/>
-            </w:tcBorders>
-            <w:shd w:fill="auto" w:val="clear"/>
-          </w:tcPr>
-          <w:p>
-            <w:pPr>
-              <w:pStyle w:val="LOnormal"/>
-              <w:keepNext w:val="false"/>
-              <w:keepLines w:val="false"/>
-              <w:widowControl w:val="false"/>
-              <w:shd w:val="clear" w:fill="auto"/>
-              <w:spacing w:lineRule="auto" w:line="240" w:before="0" w:after="0"/>
-              <w:ind w:left="0" w:right="0" w:hanging="0"/>
-              <w:jc w:val="left"/>
-              <w:rPr/>
-            </w:pPr>
-            <w:r>
-              <w:rPr/>
-            </w:r>
-          </w:p>
-        </w:tc>
-        <w:tc>
-          <w:tcPr>
-            <w:tcW w:w="2551" w:type="dxa"/>
-            <w:tcBorders>
-              <w:left w:val="single" w:sz="8" w:space="0" w:color="000000"/>
-              <w:bottom w:val="single" w:sz="8" w:space="0" w:color="000000"/>
-              <w:right w:val="single" w:sz="8" w:space="0" w:color="000000"/>
-            </w:tcBorders>
-            <w:shd w:fill="auto" w:val="clear"/>
-          </w:tcPr>
-          <w:p>
-            <w:pPr>
-              <w:pStyle w:val="LOnormal"/>
-              <w:keepNext w:val="false"/>
-              <w:keepLines w:val="false"/>
-              <w:widowControl w:val="false"/>
-              <w:shd w:val="clear" w:fill="auto"/>
-              <w:spacing w:lineRule="auto" w:line="240" w:before="0" w:after="0"/>
-              <w:ind w:left="0" w:right="0" w:hanging="0"/>
-              <w:jc w:val="left"/>
-              <w:rPr/>
-            </w:pPr>
-            <w:r>
-              <w:rPr/>
-            </w:r>
-          </w:p>
-        </w:tc>
-        <w:tc>
-          <w:tcPr>
-            <w:tcW w:w="2283" w:type="dxa"/>
-            <w:tcBorders>
-              <w:left w:val="single" w:sz="8" w:space="0" w:color="000000"/>
-              <w:bottom w:val="single" w:sz="8" w:space="0" w:color="000000"/>
-              <w:right w:val="single" w:sz="8" w:space="0" w:color="000000"/>
-            </w:tcBorders>
-            <w:shd w:fill="auto" w:val="clear"/>
-          </w:tcPr>
-          <w:p>
-            <w:pPr>
-              <w:pStyle w:val="LOnormal"/>
-              <w:keepNext w:val="false"/>
-              <w:keepLines w:val="false"/>
-              <w:widowControl w:val="false"/>
-              <w:shd w:val="clear" w:fill="auto"/>
-              <w:spacing w:lineRule="auto" w:line="240" w:before="0" w:after="0"/>
-              <w:ind w:left="0" w:right="0" w:hanging="0"/>
-              <w:jc w:val="left"/>
-              <w:rPr/>
-            </w:pPr>
-            <w:r>
-              <w:rPr/>
-            </w:r>
-          </w:p>
-        </w:tc>
-        <w:tc>
-          <w:tcPr>
-            <w:tcW w:w="2892" w:type="dxa"/>
-            <w:tcBorders>
-              <w:left w:val="single" w:sz="8" w:space="0" w:color="000000"/>
-              <w:bottom w:val="single" w:sz="8" w:space="0" w:color="000000"/>
-              <w:right w:val="single" w:sz="8" w:space="0" w:color="000000"/>
-            </w:tcBorders>
-            <w:shd w:fill="auto" w:val="clear"/>
-          </w:tcPr>
-          <w:p>
-            <w:pPr>
-              <w:pStyle w:val="LOnormal"/>
-              <w:keepNext w:val="false"/>
-              <w:keepLines w:val="false"/>
-              <w:widowControl w:val="false"/>
-              <w:shd w:val="clear" w:fill="auto"/>
-              <w:spacing w:lineRule="auto" w:line="240" w:before="0" w:after="0"/>
-              <w:ind w:left="0" w:right="0" w:hanging="0"/>
-              <w:jc w:val="left"/>
-              <w:rPr/>
-            </w:pPr>
-            <w:r>
-              <w:rPr/>
-            </w:r>
-          </w:p>
-        </w:tc>
-        <w:tc>
-          <w:tcPr>
-            <w:tcW w:w="3179" w:type="dxa"/>
-            <w:tcBorders>
-              <w:left w:val="single" w:sz="8" w:space="0" w:color="000000"/>
-              <w:bottom w:val="single" w:sz="8" w:space="0" w:color="000000"/>
-              <w:right w:val="single" w:sz="8" w:space="0" w:color="000000"/>
-            </w:tcBorders>
-            <w:shd w:fill="auto" w:val="clear"/>
-          </w:tcPr>
-          <w:p>
-            <w:pPr>
-              <w:pStyle w:val="LOnormal"/>
-              <w:keepNext w:val="false"/>
-              <w:keepLines w:val="false"/>
-              <w:widowControl w:val="false"/>
-              <w:shd w:val="clear" w:fill="auto"/>
-              <w:spacing w:lineRule="auto" w:line="240" w:before="0" w:after="0"/>
-              <w:ind w:left="0" w:right="0" w:hanging="0"/>
-              <w:jc w:val="left"/>
-              <w:rPr/>
-            </w:pPr>
-            <w:r>
-              <w:rPr/>
-            </w:r>
-          </w:p>
-        </w:tc>
-        <w:tc>
-          <w:tcPr>
-            <w:tcW w:w="2420" w:type="dxa"/>
-            <w:tcBorders>
-              <w:left w:val="single" w:sz="8" w:space="0" w:color="000000"/>
-              <w:bottom w:val="single" w:sz="8" w:space="0" w:color="000000"/>
-              <w:right w:val="single" w:sz="8" w:space="0" w:color="000000"/>
-            </w:tcBorders>
-            <w:shd w:fill="auto" w:val="clear"/>
-          </w:tcPr>
-          <w:p>
-            <w:pPr>
-              <w:pStyle w:val="LOnormal"/>
-              <w:keepNext w:val="false"/>
-              <w:keepLines w:val="false"/>
-              <w:widowControl w:val="false"/>
-              <w:shd w:val="clear" w:fill="auto"/>
-              <w:spacing w:lineRule="auto" w:line="240" w:before="0" w:after="0"/>
-              <w:ind w:left="0" w:right="0" w:hanging="0"/>
-              <w:jc w:val="left"/>
-              <w:rPr/>
-            </w:pPr>
-            <w:r>
-              <w:rPr/>
-            </w:r>
-          </w:p>
-        </w:tc>
-      </w:tr>
-      <w:tr>
-        <w:trPr/>
-        <w:tc>
-          <w:tcPr>
-            <w:tcW w:w="658" w:type="dxa"/>
-            <w:tcBorders>
-              <w:left w:val="single" w:sz="8" w:space="0" w:color="000000"/>
-              <w:bottom w:val="single" w:sz="8" w:space="0" w:color="000000"/>
-              <w:right w:val="single" w:sz="8" w:space="0" w:color="000000"/>
-            </w:tcBorders>
-            <w:shd w:fill="auto" w:val="clear"/>
-          </w:tcPr>
-          <w:p>
-            <w:pPr>
-              <w:pStyle w:val="LOnormal"/>
-              <w:keepNext w:val="false"/>
-              <w:keepLines w:val="false"/>
-              <w:widowControl w:val="false"/>
-              <w:shd w:val="clear" w:fill="auto"/>
-              <w:spacing w:lineRule="auto" w:line="240" w:before="0" w:after="0"/>
-              <w:ind w:left="0" w:right="0" w:hanging="0"/>
-              <w:jc w:val="left"/>
-              <w:rPr/>
-            </w:pPr>
-            <w:r>
-              <w:rPr/>
-            </w:r>
-          </w:p>
-        </w:tc>
-        <w:tc>
-          <w:tcPr>
-            <w:tcW w:w="2551" w:type="dxa"/>
-            <w:tcBorders>
-              <w:left w:val="single" w:sz="8" w:space="0" w:color="000000"/>
-              <w:bottom w:val="single" w:sz="8" w:space="0" w:color="000000"/>
-              <w:right w:val="single" w:sz="8" w:space="0" w:color="000000"/>
-            </w:tcBorders>
-            <w:shd w:fill="auto" w:val="clear"/>
-          </w:tcPr>
-          <w:p>
-            <w:pPr>
-              <w:pStyle w:val="LOnormal"/>
-              <w:keepNext w:val="false"/>
-              <w:keepLines w:val="false"/>
-              <w:widowControl w:val="false"/>
-              <w:shd w:val="clear" w:fill="auto"/>
-              <w:spacing w:lineRule="auto" w:line="240" w:before="0" w:after="0"/>
-              <w:ind w:left="0" w:right="0" w:hanging="0"/>
-              <w:jc w:val="left"/>
-              <w:rPr/>
-            </w:pPr>
-            <w:r>
-              <w:rPr/>
-            </w:r>
-          </w:p>
-        </w:tc>
-        <w:tc>
-          <w:tcPr>
-            <w:tcW w:w="2283" w:type="dxa"/>
-            <w:tcBorders>
-              <w:left w:val="single" w:sz="8" w:space="0" w:color="000000"/>
-              <w:bottom w:val="single" w:sz="8" w:space="0" w:color="000000"/>
-              <w:right w:val="single" w:sz="8" w:space="0" w:color="000000"/>
-            </w:tcBorders>
-            <w:shd w:fill="auto" w:val="clear"/>
-          </w:tcPr>
-          <w:p>
-            <w:pPr>
-              <w:pStyle w:val="LOnormal"/>
-              <w:keepNext w:val="false"/>
-              <w:keepLines w:val="false"/>
-              <w:widowControl w:val="false"/>
-              <w:shd w:val="clear" w:fill="auto"/>
-              <w:spacing w:lineRule="auto" w:line="240" w:before="0" w:after="0"/>
-              <w:ind w:left="0" w:right="0" w:hanging="0"/>
-              <w:jc w:val="left"/>
-              <w:rPr/>
-            </w:pPr>
-            <w:r>
-              <w:rPr/>
-            </w:r>
-          </w:p>
-        </w:tc>
-        <w:tc>
-          <w:tcPr>
-            <w:tcW w:w="2892" w:type="dxa"/>
-            <w:tcBorders>
-              <w:left w:val="single" w:sz="8" w:space="0" w:color="000000"/>
-              <w:bottom w:val="single" w:sz="8" w:space="0" w:color="000000"/>
-              <w:right w:val="single" w:sz="8" w:space="0" w:color="000000"/>
-            </w:tcBorders>
-            <w:shd w:fill="auto" w:val="clear"/>
-          </w:tcPr>
-          <w:p>
-            <w:pPr>
-              <w:pStyle w:val="LOnormal"/>
-              <w:keepNext w:val="false"/>
-              <w:keepLines w:val="false"/>
-              <w:widowControl w:val="false"/>
-              <w:shd w:val="clear" w:fill="auto"/>
-              <w:spacing w:lineRule="auto" w:line="240" w:before="0" w:after="0"/>
-              <w:ind w:left="0" w:right="0" w:hanging="0"/>
-              <w:jc w:val="left"/>
-              <w:rPr/>
-            </w:pPr>
-            <w:r>
-              <w:rPr/>
-            </w:r>
-          </w:p>
-        </w:tc>
-        <w:tc>
-          <w:tcPr>
-            <w:tcW w:w="3179" w:type="dxa"/>
-            <w:tcBorders>
-              <w:left w:val="single" w:sz="8" w:space="0" w:color="000000"/>
-              <w:bottom w:val="single" w:sz="8" w:space="0" w:color="000000"/>
-              <w:right w:val="single" w:sz="8" w:space="0" w:color="000000"/>
-            </w:tcBorders>
-            <w:shd w:fill="auto" w:val="clear"/>
-          </w:tcPr>
-          <w:p>
-            <w:pPr>
-              <w:pStyle w:val="LOnormal"/>
-              <w:keepNext w:val="false"/>
-              <w:keepLines w:val="false"/>
-              <w:widowControl w:val="false"/>
-              <w:shd w:val="clear" w:fill="auto"/>
-              <w:spacing w:lineRule="auto" w:line="240" w:before="0" w:after="0"/>
-              <w:ind w:left="0" w:right="0" w:hanging="0"/>
-              <w:jc w:val="left"/>
-              <w:rPr/>
-            </w:pPr>
-            <w:r>
-              <w:rPr/>
-            </w:r>
-          </w:p>
-        </w:tc>
-        <w:tc>
-          <w:tcPr>
-            <w:tcW w:w="2420" w:type="dxa"/>
-            <w:tcBorders>
-              <w:left w:val="single" w:sz="8" w:space="0" w:color="000000"/>
-              <w:bottom w:val="single" w:sz="8" w:space="0" w:color="000000"/>
-              <w:right w:val="single" w:sz="8" w:space="0" w:color="000000"/>
-            </w:tcBorders>
-            <w:shd w:fill="auto" w:val="clear"/>
-          </w:tcPr>
-          <w:p>
-            <w:pPr>
-              <w:pStyle w:val="LOnormal"/>
-              <w:keepNext w:val="false"/>
-              <w:keepLines w:val="false"/>
-              <w:widowControl w:val="false"/>
-              <w:shd w:val="clear" w:fill="auto"/>
-              <w:spacing w:lineRule="auto" w:line="240" w:before="0" w:after="0"/>
-              <w:ind w:left="0" w:right="0" w:hanging="0"/>
-              <w:jc w:val="left"/>
-              <w:rPr/>
-            </w:pPr>
-            <w:r>
-              <w:rPr/>
-            </w:r>
-          </w:p>
-        </w:tc>
-      </w:tr>
-      <w:tr>
-        <w:trPr/>
-        <w:tc>
-          <w:tcPr>
-            <w:tcW w:w="658" w:type="dxa"/>
-            <w:tcBorders>
-              <w:left w:val="single" w:sz="8" w:space="0" w:color="000000"/>
-              <w:bottom w:val="single" w:sz="8" w:space="0" w:color="000000"/>
-              <w:right w:val="single" w:sz="8" w:space="0" w:color="000000"/>
-            </w:tcBorders>
-            <w:shd w:fill="auto" w:val="clear"/>
-          </w:tcPr>
-          <w:p>
-            <w:pPr>
-              <w:pStyle w:val="LOnormal"/>
-              <w:keepNext w:val="false"/>
-              <w:keepLines w:val="false"/>
-              <w:widowControl w:val="false"/>
-              <w:shd w:val="clear" w:fill="auto"/>
-              <w:spacing w:lineRule="auto" w:line="240" w:before="0" w:after="0"/>
-              <w:ind w:left="0" w:right="0" w:hanging="0"/>
-              <w:jc w:val="left"/>
-              <w:rPr/>
-            </w:pPr>
-            <w:r>
-              <w:rPr/>
-            </w:r>
-          </w:p>
-        </w:tc>
-        <w:tc>
-          <w:tcPr>
-            <w:tcW w:w="2551" w:type="dxa"/>
-            <w:tcBorders>
-              <w:left w:val="single" w:sz="8" w:space="0" w:color="000000"/>
-              <w:bottom w:val="single" w:sz="8" w:space="0" w:color="000000"/>
-              <w:right w:val="single" w:sz="8" w:space="0" w:color="000000"/>
-            </w:tcBorders>
-            <w:shd w:fill="auto" w:val="clear"/>
-          </w:tcPr>
-          <w:p>
-            <w:pPr>
-              <w:pStyle w:val="LOnormal"/>
-              <w:keepNext w:val="false"/>
-              <w:keepLines w:val="false"/>
-              <w:widowControl w:val="false"/>
-              <w:shd w:val="clear" w:fill="auto"/>
-              <w:spacing w:lineRule="auto" w:line="240" w:before="0" w:after="0"/>
-              <w:ind w:left="0" w:right="0" w:hanging="0"/>
-              <w:jc w:val="left"/>
-              <w:rPr/>
-            </w:pPr>
-            <w:r>
-              <w:rPr/>
-            </w:r>
-          </w:p>
-        </w:tc>
-        <w:tc>
-          <w:tcPr>
-            <w:tcW w:w="2283" w:type="dxa"/>
-            <w:tcBorders>
-              <w:left w:val="single" w:sz="8" w:space="0" w:color="000000"/>
-              <w:bottom w:val="single" w:sz="8" w:space="0" w:color="000000"/>
-              <w:right w:val="single" w:sz="8" w:space="0" w:color="000000"/>
-            </w:tcBorders>
-            <w:shd w:fill="auto" w:val="clear"/>
-          </w:tcPr>
-          <w:p>
-            <w:pPr>
-              <w:pStyle w:val="LOnormal"/>
-              <w:keepNext w:val="false"/>
-              <w:keepLines w:val="false"/>
-              <w:widowControl w:val="false"/>
-              <w:shd w:val="clear" w:fill="auto"/>
-              <w:spacing w:lineRule="auto" w:line="240" w:before="0" w:after="0"/>
-              <w:ind w:left="0" w:right="0" w:hanging="0"/>
-              <w:jc w:val="left"/>
-              <w:rPr/>
-            </w:pPr>
-            <w:r>
-              <w:rPr/>
-            </w:r>
-          </w:p>
-        </w:tc>
-        <w:tc>
-          <w:tcPr>
-            <w:tcW w:w="2892" w:type="dxa"/>
-            <w:tcBorders>
-              <w:left w:val="single" w:sz="8" w:space="0" w:color="000000"/>
-              <w:bottom w:val="single" w:sz="8" w:space="0" w:color="000000"/>
-              <w:right w:val="single" w:sz="8" w:space="0" w:color="000000"/>
-            </w:tcBorders>
-            <w:shd w:fill="auto" w:val="clear"/>
-          </w:tcPr>
-          <w:p>
-            <w:pPr>
-              <w:pStyle w:val="LOnormal"/>
-              <w:keepNext w:val="false"/>
-              <w:keepLines w:val="false"/>
-              <w:widowControl w:val="false"/>
-              <w:shd w:val="clear" w:fill="auto"/>
-              <w:spacing w:lineRule="auto" w:line="240" w:before="0" w:after="0"/>
-              <w:ind w:left="0" w:right="0" w:hanging="0"/>
-              <w:jc w:val="left"/>
-              <w:rPr/>
-            </w:pPr>
-            <w:r>
-              <w:rPr/>
-            </w:r>
-          </w:p>
-        </w:tc>
-        <w:tc>
-          <w:tcPr>
-            <w:tcW w:w="3179" w:type="dxa"/>
-            <w:tcBorders>
-              <w:left w:val="single" w:sz="8" w:space="0" w:color="000000"/>
-              <w:bottom w:val="single" w:sz="8" w:space="0" w:color="000000"/>
-              <w:right w:val="single" w:sz="8" w:space="0" w:color="000000"/>
-            </w:tcBorders>
-            <w:shd w:fill="auto" w:val="clear"/>
-          </w:tcPr>
-          <w:p>
-            <w:pPr>
-              <w:pStyle w:val="LOnormal"/>
-              <w:keepNext w:val="false"/>
-              <w:keepLines w:val="false"/>
-              <w:widowControl w:val="false"/>
-              <w:shd w:val="clear" w:fill="auto"/>
-              <w:spacing w:lineRule="auto" w:line="240" w:before="0" w:after="0"/>
-              <w:ind w:left="0" w:right="0" w:hanging="0"/>
-              <w:jc w:val="left"/>
-              <w:rPr/>
-            </w:pPr>
-            <w:r>
-              <w:rPr/>
-            </w:r>
-          </w:p>
-        </w:tc>
-        <w:tc>
-          <w:tcPr>
-            <w:tcW w:w="2420" w:type="dxa"/>
-            <w:tcBorders>
-              <w:left w:val="single" w:sz="8" w:space="0" w:color="000000"/>
-              <w:bottom w:val="single" w:sz="8" w:space="0" w:color="000000"/>
-              <w:right w:val="single" w:sz="8" w:space="0" w:color="000000"/>
-            </w:tcBorders>
-            <w:shd w:fill="auto" w:val="clear"/>
-          </w:tcPr>
-          <w:p>
-            <w:pPr>
-              <w:pStyle w:val="LOnormal"/>
-              <w:keepNext w:val="false"/>
-              <w:keepLines w:val="false"/>
-              <w:widowControl w:val="false"/>
-              <w:shd w:val="clear" w:fill="auto"/>
-              <w:spacing w:lineRule="auto" w:line="240" w:before="0" w:after="0"/>
-              <w:ind w:left="0" w:right="0" w:hanging="0"/>
-              <w:jc w:val="left"/>
-              <w:rPr/>
-            </w:pPr>
-            <w:r>
-              <w:rPr/>
-            </w:r>
-          </w:p>
-        </w:tc>
-      </w:tr>
-      <w:tr>
-        <w:trPr/>
-        <w:tc>
-          <w:tcPr>
-            <w:tcW w:w="658" w:type="dxa"/>
-            <w:tcBorders>
-              <w:left w:val="single" w:sz="8" w:space="0" w:color="000000"/>
-              <w:bottom w:val="single" w:sz="8" w:space="0" w:color="000000"/>
-              <w:right w:val="single" w:sz="8" w:space="0" w:color="000000"/>
-            </w:tcBorders>
-            <w:shd w:fill="auto" w:val="clear"/>
-          </w:tcPr>
-          <w:p>
-            <w:pPr>
-              <w:pStyle w:val="LOnormal"/>
-              <w:keepNext w:val="false"/>
-              <w:keepLines w:val="false"/>
-              <w:widowControl w:val="false"/>
-              <w:shd w:val="clear" w:fill="auto"/>
-              <w:spacing w:lineRule="auto" w:line="240" w:before="0" w:after="0"/>
-              <w:ind w:left="0" w:right="0" w:hanging="0"/>
-              <w:jc w:val="left"/>
-              <w:rPr/>
-            </w:pPr>
-            <w:r>
-              <w:rPr/>
-            </w:r>
-          </w:p>
-        </w:tc>
-        <w:tc>
-          <w:tcPr>
-            <w:tcW w:w="2551" w:type="dxa"/>
-            <w:tcBorders>
-              <w:left w:val="single" w:sz="8" w:space="0" w:color="000000"/>
-              <w:bottom w:val="single" w:sz="8" w:space="0" w:color="000000"/>
-              <w:right w:val="single" w:sz="8" w:space="0" w:color="000000"/>
-            </w:tcBorders>
-            <w:shd w:fill="auto" w:val="clear"/>
-          </w:tcPr>
-          <w:p>
-            <w:pPr>
-              <w:pStyle w:val="LOnormal"/>
-              <w:keepNext w:val="false"/>
-              <w:keepLines w:val="false"/>
-              <w:widowControl w:val="false"/>
-              <w:shd w:val="clear" w:fill="auto"/>
-              <w:spacing w:lineRule="auto" w:line="240" w:before="0" w:after="0"/>
-              <w:ind w:left="0" w:right="0" w:hanging="0"/>
-              <w:jc w:val="left"/>
-              <w:rPr/>
-            </w:pPr>
-            <w:r>
-              <w:rPr/>
-            </w:r>
-          </w:p>
-        </w:tc>
-        <w:tc>
-          <w:tcPr>
-            <w:tcW w:w="2283" w:type="dxa"/>
-            <w:tcBorders>
-              <w:left w:val="single" w:sz="8" w:space="0" w:color="000000"/>
-              <w:bottom w:val="single" w:sz="8" w:space="0" w:color="000000"/>
-              <w:right w:val="single" w:sz="8" w:space="0" w:color="000000"/>
-            </w:tcBorders>
-            <w:shd w:fill="auto" w:val="clear"/>
-          </w:tcPr>
-          <w:p>
-            <w:pPr>
-              <w:pStyle w:val="LOnormal"/>
-              <w:keepNext w:val="false"/>
-              <w:keepLines w:val="false"/>
-              <w:widowControl w:val="false"/>
-              <w:shd w:val="clear" w:fill="auto"/>
-              <w:spacing w:lineRule="auto" w:line="240" w:before="0" w:after="0"/>
-              <w:ind w:left="0" w:right="0" w:hanging="0"/>
-              <w:jc w:val="left"/>
-              <w:rPr/>
-            </w:pPr>
-            <w:r>
-              <w:rPr/>
-            </w:r>
-          </w:p>
-        </w:tc>
-        <w:tc>
-          <w:tcPr>
-            <w:tcW w:w="2892" w:type="dxa"/>
-            <w:tcBorders>
-              <w:left w:val="single" w:sz="8" w:space="0" w:color="000000"/>
-              <w:bottom w:val="single" w:sz="8" w:space="0" w:color="000000"/>
-              <w:right w:val="single" w:sz="8" w:space="0" w:color="000000"/>
-            </w:tcBorders>
-            <w:shd w:fill="auto" w:val="clear"/>
-          </w:tcPr>
-          <w:p>
-            <w:pPr>
-              <w:pStyle w:val="LOnormal"/>
-              <w:keepNext w:val="false"/>
-              <w:keepLines w:val="false"/>
-              <w:widowControl w:val="false"/>
-              <w:shd w:val="clear" w:fill="auto"/>
-              <w:spacing w:lineRule="auto" w:line="240" w:before="0" w:after="0"/>
-              <w:ind w:left="0" w:right="0" w:hanging="0"/>
-              <w:jc w:val="left"/>
-              <w:rPr/>
-            </w:pPr>
-            <w:r>
-              <w:rPr/>
-            </w:r>
-          </w:p>
-        </w:tc>
-        <w:tc>
-          <w:tcPr>
-            <w:tcW w:w="3179" w:type="dxa"/>
-            <w:tcBorders>
-              <w:left w:val="single" w:sz="8" w:space="0" w:color="000000"/>
-              <w:bottom w:val="single" w:sz="8" w:space="0" w:color="000000"/>
-              <w:right w:val="single" w:sz="8" w:space="0" w:color="000000"/>
-            </w:tcBorders>
-            <w:shd w:fill="auto" w:val="clear"/>
-          </w:tcPr>
-          <w:p>
-            <w:pPr>
-              <w:pStyle w:val="LOnormal"/>
-              <w:keepNext w:val="false"/>
-              <w:keepLines w:val="false"/>
-              <w:widowControl w:val="false"/>
-              <w:shd w:val="clear" w:fill="auto"/>
-              <w:spacing w:lineRule="auto" w:line="240" w:before="0" w:after="0"/>
-              <w:ind w:left="0" w:right="0" w:hanging="0"/>
-              <w:jc w:val="left"/>
-              <w:rPr/>
-            </w:pPr>
-            <w:r>
-              <w:rPr/>
-            </w:r>
-          </w:p>
-        </w:tc>
-        <w:tc>
-          <w:tcPr>
-            <w:tcW w:w="2420" w:type="dxa"/>
-            <w:tcBorders>
-              <w:left w:val="single" w:sz="8" w:space="0" w:color="000000"/>
-              <w:bottom w:val="single" w:sz="8" w:space="0" w:color="000000"/>
-              <w:right w:val="single" w:sz="8" w:space="0" w:color="000000"/>
-            </w:tcBorders>
-            <w:shd w:fill="auto" w:val="clear"/>
-          </w:tcPr>
-          <w:p>
-            <w:pPr>
-              <w:pStyle w:val="LOnormal"/>
-              <w:keepNext w:val="false"/>
-              <w:keepLines w:val="false"/>
-              <w:widowControl w:val="false"/>
-              <w:shd w:val="clear" w:fill="auto"/>
-              <w:spacing w:lineRule="auto" w:line="240" w:before="0" w:after="0"/>
-              <w:ind w:left="0" w:right="0" w:hanging="0"/>
-              <w:jc w:val="left"/>
-              <w:rPr/>
-            </w:pPr>
-            <w:r>
-              <w:rPr/>
-            </w:r>
-          </w:p>
-        </w:tc>
-      </w:tr>
-      <w:tr>
-        <w:trPr/>
-        <w:tc>
-          <w:tcPr>
-            <w:tcW w:w="658" w:type="dxa"/>
-            <w:tcBorders>
-              <w:left w:val="single" w:sz="8" w:space="0" w:color="000000"/>
-              <w:bottom w:val="single" w:sz="8" w:space="0" w:color="000000"/>
-              <w:right w:val="single" w:sz="8" w:space="0" w:color="000000"/>
-            </w:tcBorders>
-            <w:shd w:fill="auto" w:val="clear"/>
-          </w:tcPr>
-          <w:p>
-            <w:pPr>
-              <w:pStyle w:val="LOnormal"/>
-              <w:keepNext w:val="false"/>
-              <w:keepLines w:val="false"/>
-              <w:widowControl w:val="false"/>
-              <w:shd w:val="clear" w:fill="auto"/>
-              <w:spacing w:lineRule="auto" w:line="240" w:before="0" w:after="0"/>
-              <w:ind w:left="0" w:right="0" w:hanging="0"/>
-              <w:jc w:val="left"/>
-              <w:rPr/>
-            </w:pPr>
-            <w:r>
-              <w:rPr/>
-            </w:r>
-          </w:p>
-        </w:tc>
-        <w:tc>
-          <w:tcPr>
-            <w:tcW w:w="2551" w:type="dxa"/>
-            <w:tcBorders>
-              <w:left w:val="single" w:sz="8" w:space="0" w:color="000000"/>
-              <w:bottom w:val="single" w:sz="8" w:space="0" w:color="000000"/>
-              <w:right w:val="single" w:sz="8" w:space="0" w:color="000000"/>
-            </w:tcBorders>
-            <w:shd w:fill="auto" w:val="clear"/>
-          </w:tcPr>
-          <w:p>
-            <w:pPr>
-              <w:pStyle w:val="LOnormal"/>
-              <w:keepNext w:val="false"/>
-              <w:keepLines w:val="false"/>
-              <w:widowControl w:val="false"/>
-              <w:shd w:val="clear" w:fill="auto"/>
-              <w:spacing w:lineRule="auto" w:line="240" w:before="0" w:after="0"/>
-              <w:ind w:left="0" w:right="0" w:hanging="0"/>
-              <w:jc w:val="left"/>
-              <w:rPr/>
-            </w:pPr>
-            <w:r>
-              <w:rPr/>
-            </w:r>
-          </w:p>
-        </w:tc>
-        <w:tc>
-          <w:tcPr>
-            <w:tcW w:w="2283" w:type="dxa"/>
-            <w:tcBorders>
-              <w:left w:val="single" w:sz="8" w:space="0" w:color="000000"/>
-              <w:bottom w:val="single" w:sz="8" w:space="0" w:color="000000"/>
-              <w:right w:val="single" w:sz="8" w:space="0" w:color="000000"/>
-            </w:tcBorders>
-            <w:shd w:fill="auto" w:val="clear"/>
-          </w:tcPr>
-          <w:p>
-            <w:pPr>
-              <w:pStyle w:val="LOnormal"/>
-              <w:keepNext w:val="false"/>
-              <w:keepLines w:val="false"/>
-              <w:widowControl w:val="false"/>
-              <w:shd w:val="clear" w:fill="auto"/>
-              <w:spacing w:lineRule="auto" w:line="240" w:before="0" w:after="0"/>
-              <w:ind w:left="0" w:right="0" w:hanging="0"/>
-              <w:jc w:val="left"/>
-              <w:rPr/>
-            </w:pPr>
-            <w:r>
-              <w:rPr/>
-            </w:r>
-          </w:p>
-        </w:tc>
-        <w:tc>
-          <w:tcPr>
-            <w:tcW w:w="2892" w:type="dxa"/>
-            <w:tcBorders>
-              <w:left w:val="single" w:sz="8" w:space="0" w:color="000000"/>
-              <w:bottom w:val="single" w:sz="8" w:space="0" w:color="000000"/>
-              <w:right w:val="single" w:sz="8" w:space="0" w:color="000000"/>
-            </w:tcBorders>
-            <w:shd w:fill="auto" w:val="clear"/>
-          </w:tcPr>
-          <w:p>
-            <w:pPr>
-              <w:pStyle w:val="LOnormal"/>
-              <w:keepNext w:val="false"/>
-              <w:keepLines w:val="false"/>
-              <w:widowControl w:val="false"/>
-              <w:shd w:val="clear" w:fill="auto"/>
-              <w:spacing w:lineRule="auto" w:line="240" w:before="0" w:after="0"/>
-              <w:ind w:left="0" w:right="0" w:hanging="0"/>
-              <w:jc w:val="left"/>
-              <w:rPr/>
-            </w:pPr>
-            <w:r>
-              <w:rPr/>
-            </w:r>
-          </w:p>
-        </w:tc>
-        <w:tc>
-          <w:tcPr>
-            <w:tcW w:w="3179" w:type="dxa"/>
-            <w:tcBorders>
-              <w:left w:val="single" w:sz="8" w:space="0" w:color="000000"/>
-              <w:bottom w:val="single" w:sz="8" w:space="0" w:color="000000"/>
-              <w:right w:val="single" w:sz="8" w:space="0" w:color="000000"/>
-            </w:tcBorders>
-            <w:shd w:fill="auto" w:val="clear"/>
-          </w:tcPr>
-          <w:p>
-            <w:pPr>
-              <w:pStyle w:val="LOnormal"/>
-              <w:keepNext w:val="false"/>
-              <w:keepLines w:val="false"/>
-              <w:widowControl w:val="false"/>
-              <w:shd w:val="clear" w:fill="auto"/>
-              <w:spacing w:lineRule="auto" w:line="240" w:before="0" w:after="0"/>
-              <w:ind w:left="0" w:right="0" w:hanging="0"/>
-              <w:jc w:val="left"/>
-              <w:rPr/>
-            </w:pPr>
-            <w:r>
-              <w:rPr/>
-            </w:r>
-          </w:p>
-        </w:tc>
-        <w:tc>
-          <w:tcPr>
-            <w:tcW w:w="2420" w:type="dxa"/>
-            <w:tcBorders>
-              <w:left w:val="single" w:sz="8" w:space="0" w:color="000000"/>
-              <w:bottom w:val="single" w:sz="8" w:space="0" w:color="000000"/>
-              <w:right w:val="single" w:sz="8" w:space="0" w:color="000000"/>
-            </w:tcBorders>
-            <w:shd w:fill="auto" w:val="clear"/>
-          </w:tcPr>
-          <w:p>
-            <w:pPr>
-              <w:pStyle w:val="LOnormal"/>
-              <w:keepNext w:val="false"/>
-              <w:keepLines w:val="false"/>
-              <w:widowControl w:val="false"/>
-              <w:shd w:val="clear" w:fill="auto"/>
-              <w:spacing w:lineRule="auto" w:line="240" w:before="0" w:after="0"/>
-              <w:ind w:left="0" w:right="0" w:hanging="0"/>
-              <w:jc w:val="left"/>
-              <w:rPr/>
-            </w:pPr>
-            <w:r>
-              <w:rPr/>
-            </w:r>
-          </w:p>
-        </w:tc>
-      </w:tr>
-      <w:tr>
-        <w:trPr/>
-        <w:tc>
-          <w:tcPr>
-            <w:tcW w:w="658" w:type="dxa"/>
-            <w:tcBorders>
-              <w:left w:val="single" w:sz="8" w:space="0" w:color="000000"/>
-              <w:bottom w:val="single" w:sz="8" w:space="0" w:color="000000"/>
-              <w:right w:val="single" w:sz="8" w:space="0" w:color="000000"/>
-            </w:tcBorders>
-            <w:shd w:fill="auto" w:val="clear"/>
-          </w:tcPr>
-          <w:p>
-            <w:pPr>
-              <w:pStyle w:val="LOnormal"/>
-              <w:keepNext w:val="false"/>
-              <w:keepLines w:val="false"/>
-              <w:widowControl w:val="false"/>
-              <w:shd w:val="clear" w:fill="auto"/>
-              <w:spacing w:lineRule="auto" w:line="240" w:before="0" w:after="0"/>
-              <w:ind w:left="0" w:right="0" w:hanging="0"/>
-              <w:jc w:val="left"/>
-              <w:rPr/>
-            </w:pPr>
-            <w:r>
-              <w:rPr/>
-            </w:r>
-          </w:p>
-        </w:tc>
-        <w:tc>
-          <w:tcPr>
-            <w:tcW w:w="2551" w:type="dxa"/>
-            <w:tcBorders>
-              <w:left w:val="single" w:sz="8" w:space="0" w:color="000000"/>
-              <w:bottom w:val="single" w:sz="8" w:space="0" w:color="000000"/>
-              <w:right w:val="single" w:sz="8" w:space="0" w:color="000000"/>
-            </w:tcBorders>
-            <w:shd w:fill="auto" w:val="clear"/>
-          </w:tcPr>
-          <w:p>
-            <w:pPr>
-              <w:pStyle w:val="LOnormal"/>
-              <w:keepNext w:val="false"/>
-              <w:keepLines w:val="false"/>
-              <w:widowControl w:val="false"/>
-              <w:shd w:val="clear" w:fill="auto"/>
-              <w:spacing w:lineRule="auto" w:line="240" w:before="0" w:after="0"/>
-              <w:ind w:left="0" w:right="0" w:hanging="0"/>
-              <w:jc w:val="left"/>
-              <w:rPr/>
-            </w:pPr>
-            <w:r>
-              <w:rPr/>
-            </w:r>
-          </w:p>
-        </w:tc>
-        <w:tc>
-          <w:tcPr>
-            <w:tcW w:w="2283" w:type="dxa"/>
-            <w:tcBorders>
-              <w:left w:val="single" w:sz="8" w:space="0" w:color="000000"/>
-              <w:bottom w:val="single" w:sz="8" w:space="0" w:color="000000"/>
-              <w:right w:val="single" w:sz="8" w:space="0" w:color="000000"/>
-            </w:tcBorders>
-            <w:shd w:fill="auto" w:val="clear"/>
-          </w:tcPr>
-          <w:p>
-            <w:pPr>
-              <w:pStyle w:val="LOnormal"/>
-              <w:keepNext w:val="false"/>
-              <w:keepLines w:val="false"/>
-              <w:widowControl w:val="false"/>
-              <w:shd w:val="clear" w:fill="auto"/>
-              <w:spacing w:lineRule="auto" w:line="240" w:before="0" w:after="0"/>
-              <w:ind w:left="0" w:right="0" w:hanging="0"/>
-              <w:jc w:val="left"/>
-              <w:rPr/>
-            </w:pPr>
-            <w:r>
-              <w:rPr/>
-            </w:r>
-          </w:p>
-        </w:tc>
-        <w:tc>
-          <w:tcPr>
-            <w:tcW w:w="2892" w:type="dxa"/>
-            <w:tcBorders>
-              <w:left w:val="single" w:sz="8" w:space="0" w:color="000000"/>
-              <w:bottom w:val="single" w:sz="8" w:space="0" w:color="000000"/>
-              <w:right w:val="single" w:sz="8" w:space="0" w:color="000000"/>
-            </w:tcBorders>
-            <w:shd w:fill="auto" w:val="clear"/>
-          </w:tcPr>
-          <w:p>
-            <w:pPr>
-              <w:pStyle w:val="LOnormal"/>
-              <w:keepNext w:val="false"/>
-              <w:keepLines w:val="false"/>
-              <w:widowControl w:val="false"/>
-              <w:shd w:val="clear" w:fill="auto"/>
-              <w:spacing w:lineRule="auto" w:line="240" w:before="0" w:after="0"/>
-              <w:ind w:left="0" w:right="0" w:hanging="0"/>
-              <w:jc w:val="left"/>
-              <w:rPr/>
-            </w:pPr>
-            <w:r>
-              <w:rPr/>
-            </w:r>
-          </w:p>
-        </w:tc>
-        <w:tc>
-          <w:tcPr>
-            <w:tcW w:w="3179" w:type="dxa"/>
-            <w:tcBorders>
-              <w:left w:val="single" w:sz="8" w:space="0" w:color="000000"/>
-              <w:bottom w:val="single" w:sz="8" w:space="0" w:color="000000"/>
-              <w:right w:val="single" w:sz="8" w:space="0" w:color="000000"/>
-            </w:tcBorders>
-            <w:shd w:fill="auto" w:val="clear"/>
-          </w:tcPr>
-          <w:p>
-            <w:pPr>
-              <w:pStyle w:val="LOnormal"/>
-              <w:keepNext w:val="false"/>
-              <w:keepLines w:val="false"/>
-              <w:widowControl w:val="false"/>
-              <w:shd w:val="clear" w:fill="auto"/>
-              <w:spacing w:lineRule="auto" w:line="240" w:before="0" w:after="0"/>
-              <w:ind w:left="0" w:right="0" w:hanging="0"/>
-              <w:jc w:val="left"/>
-              <w:rPr/>
-            </w:pPr>
-            <w:r>
-              <w:rPr/>
-            </w:r>
-          </w:p>
-        </w:tc>
-        <w:tc>
-          <w:tcPr>
-            <w:tcW w:w="2420" w:type="dxa"/>
-            <w:tcBorders>
-              <w:left w:val="single" w:sz="8" w:space="0" w:color="000000"/>
-              <w:bottom w:val="single" w:sz="8" w:space="0" w:color="000000"/>
-              <w:right w:val="single" w:sz="8" w:space="0" w:color="000000"/>
-            </w:tcBorders>
-            <w:shd w:fill="auto" w:val="clear"/>
-          </w:tcPr>
-          <w:p>
-            <w:pPr>
-              <w:pStyle w:val="LOnormal"/>
-              <w:keepNext w:val="false"/>
-              <w:keepLines w:val="false"/>
-              <w:widowControl w:val="false"/>
-              <w:shd w:val="clear" w:fill="auto"/>
-              <w:spacing w:lineRule="auto" w:line="240" w:before="0" w:after="0"/>
-              <w:ind w:left="0" w:right="0" w:hanging="0"/>
-              <w:jc w:val="left"/>
-              <w:rPr/>
-            </w:pPr>
-            <w:r>
-              <w:rPr/>
+              <w:t>There app was closed during the previous step but still proceeded to print “Exiting the app...” message</w:t>
             </w:r>
           </w:p>
         </w:tc>

</xml_diff>